<commit_message>
Update course paper text
</commit_message>
<xml_diff>
--- a/Курсовая Ячный.docx
+++ b/Курсовая Ячный.docx
@@ -2536,7 +2536,7 @@
         <w:rPr>
           <w:lang w:val="ru-RU"/>
         </w:rPr>
-        <w:t>Анализ исходных данных</w:t>
+        <w:t>Исходные данные</w:t>
       </w:r>
     </w:p>
     <w:p>
@@ -2724,299 +2724,14 @@
       </w:pPr>
       <w:r>
         <w:rPr>
-          <w:lang w:eastAsia="zh-CN"/>
-        </w:rPr>
-        <w:pict>
-          <v:shape id="_x0000_i1026" type="#_x0000_t75" style="width:383.25pt;height:68.25pt">
-            <v:imagedata r:id="rId9" o:title="schema_class_diagram"/>
-          </v:shape>
-        </w:pict>
-      </w:r>
-    </w:p>
-    <w:p>
-      <w:pPr>
-        <w:jc w:val="center"/>
-        <w:rPr>
-          <w:lang w:eastAsia="zh-CN"/>
-        </w:rPr>
-      </w:pPr>
-      <w:r>
-        <w:rPr>
-          <w:lang w:eastAsia="zh-CN"/>
-        </w:rPr>
-        <w:t>Рисунок 1 – Диаграмма классов схемы базы данных</w:t>
-      </w:r>
-    </w:p>
-    <w:p>
-      <w:pPr>
-        <w:rPr>
-          <w:lang w:eastAsia="zh-CN"/>
-        </w:rPr>
-      </w:pPr>
-    </w:p>
-    <w:p>
-      <w:pPr>
-        <w:rPr>
-          <w:lang w:eastAsia="zh-CN"/>
-        </w:rPr>
-      </w:pPr>
-      <w:r>
-        <w:t xml:space="preserve">Во втором файле </w:t>
-      </w:r>
-      <w:r>
-        <w:t xml:space="preserve">формата </w:t>
-      </w:r>
-      <w:r>
-        <w:rPr>
-          <w:lang w:val="en-US"/>
-        </w:rPr>
-        <w:t>JSON</w:t>
-      </w:r>
-      <w:r>
-        <w:t xml:space="preserve"> </w:t>
-      </w:r>
-      <w:r>
-        <w:t xml:space="preserve">задаются правила, по которым будут генерироваться значения в столбцах, не являющихся первичными или внешними ключами. </w:t>
-      </w:r>
-      <w:r>
-        <w:t xml:space="preserve">Все правила хранятся в одном экземпляре корневого класса </w:t>
-      </w:r>
-      <w:r>
-        <w:rPr>
-          <w:lang w:val="en-US"/>
-        </w:rPr>
-        <w:t>RuleSet</w:t>
-      </w:r>
-      <w:r>
-        <w:t xml:space="preserve">. </w:t>
-      </w:r>
-      <w:r>
-        <w:rPr>
-          <w:lang w:eastAsia="zh-CN"/>
-        </w:rPr>
-        <w:t xml:space="preserve">В данном классе для каждого из допустимых в приложении типа данных содержится список правил, касающихся правил генерации значений в столбцах этого типа </w:t>
-      </w:r>
-      <w:r>
-        <w:rPr>
-          <w:lang w:eastAsia="zh-CN"/>
-        </w:rPr>
-        <w:t xml:space="preserve">данных. </w:t>
-      </w:r>
-    </w:p>
-    <w:p>
-      <w:pPr>
-        <w:rPr>
-          <w:lang w:eastAsia="zh-CN"/>
-        </w:rPr>
-      </w:pPr>
-      <w:r>
-        <w:rPr>
-          <w:lang w:eastAsia="zh-CN"/>
-        </w:rPr>
-        <w:t xml:space="preserve">Для каждого типа данных </w:t>
-      </w:r>
-      <w:r>
-        <w:rPr>
-          <w:lang w:eastAsia="zh-CN"/>
-        </w:rPr>
-        <w:t>правила генерации</w:t>
-      </w:r>
-      <w:r>
-        <w:rPr>
-          <w:lang w:eastAsia="zh-CN"/>
-        </w:rPr>
-        <w:t xml:space="preserve"> значений этого типа</w:t>
-      </w:r>
-      <w:r>
-        <w:rPr>
-          <w:lang w:eastAsia="zh-CN"/>
-        </w:rPr>
-        <w:t xml:space="preserve"> описаны собственным классом</w:t>
-      </w:r>
-      <w:r>
-        <w:rPr>
-          <w:lang w:eastAsia="zh-CN"/>
-        </w:rPr>
-        <w:t xml:space="preserve">, </w:t>
-      </w:r>
-      <w:r>
-        <w:rPr>
-          <w:lang w:eastAsia="zh-CN"/>
-        </w:rPr>
-        <w:t>однако</w:t>
-      </w:r>
-      <w:r>
-        <w:rPr>
-          <w:lang w:eastAsia="zh-CN"/>
-        </w:rPr>
-        <w:t xml:space="preserve"> все классы правил реализуют общий интерфейс </w:t>
-      </w:r>
-      <w:r>
-        <w:rPr>
-          <w:lang w:val="en-US" w:eastAsia="zh-CN"/>
-        </w:rPr>
-        <w:t>Rule</w:t>
-      </w:r>
-      <w:r>
-        <w:rPr>
-          <w:lang w:eastAsia="zh-CN"/>
-        </w:rPr>
-        <w:t>,</w:t>
-      </w:r>
-      <w:r>
-        <w:rPr>
-          <w:lang w:eastAsia="zh-CN"/>
-        </w:rPr>
-        <w:t xml:space="preserve"> имеющий методы </w:t>
-      </w:r>
-      <w:r>
-        <w:rPr>
-          <w:lang w:val="en-US" w:eastAsia="zh-CN"/>
-        </w:rPr>
-        <w:t>getTableName</w:t>
-      </w:r>
-      <w:r>
-        <w:rPr>
-          <w:lang w:eastAsia="zh-CN"/>
-        </w:rPr>
-        <w:t xml:space="preserve">() </w:t>
-      </w:r>
-      <w:r>
-        <w:rPr>
-          <w:lang w:eastAsia="zh-CN"/>
-        </w:rPr>
-        <w:t xml:space="preserve">и </w:t>
-      </w:r>
-      <w:r>
-        <w:rPr>
-          <w:lang w:val="en-US" w:eastAsia="zh-CN"/>
-        </w:rPr>
-        <w:t>getColumnName</w:t>
-      </w:r>
-      <w:r>
-        <w:rPr>
-          <w:lang w:eastAsia="zh-CN"/>
-        </w:rPr>
-        <w:t>()</w:t>
-      </w:r>
-      <w:r>
-        <w:rPr>
-          <w:rFonts w:hint="eastAsia"/>
-          <w:lang w:eastAsia="zh-CN"/>
-        </w:rPr>
-        <w:t xml:space="preserve"> </w:t>
-      </w:r>
-      <w:r>
-        <w:rPr>
-          <w:lang w:eastAsia="zh-CN"/>
-        </w:rPr>
-        <w:t xml:space="preserve">для доступа к именам таблицы и столбца, правила генерации значений в котором описывает правило. Также в интерфейсе имеется метод </w:t>
-      </w:r>
-      <w:r>
-        <w:rPr>
-          <w:lang w:val="en-US" w:eastAsia="zh-CN"/>
-        </w:rPr>
-        <w:t>getNullChance</w:t>
-      </w:r>
-      <w:r>
-        <w:rPr>
-          <w:lang w:eastAsia="zh-CN"/>
-        </w:rPr>
-        <w:t xml:space="preserve">() </w:t>
-      </w:r>
-      <w:r>
-        <w:rPr>
-          <w:lang w:eastAsia="zh-CN"/>
-        </w:rPr>
-        <w:t xml:space="preserve">для удобного доступа к </w:t>
-      </w:r>
-      <w:r>
-        <w:rPr>
-          <w:lang w:eastAsia="zh-CN"/>
-        </w:rPr>
-        <w:t>значени</w:t>
-      </w:r>
-      <w:r>
-        <w:rPr>
-          <w:lang w:eastAsia="zh-CN"/>
-        </w:rPr>
-        <w:t>ю шанса</w:t>
-      </w:r>
-      <w:r>
-        <w:rPr>
-          <w:lang w:eastAsia="zh-CN"/>
-        </w:rPr>
-        <w:t xml:space="preserve">, что очередное сгенерированное значение будет пустым. </w:t>
-      </w:r>
-      <w:r>
-        <w:rPr>
-          <w:lang w:eastAsia="zh-CN"/>
-        </w:rPr>
-        <w:t xml:space="preserve">Кроме того, в интерфейсе содержится метод </w:t>
-      </w:r>
-      <w:r>
-        <w:rPr>
-          <w:lang w:val="en-US" w:eastAsia="zh-CN"/>
-        </w:rPr>
-        <w:t>toGenerator</w:t>
-      </w:r>
-      <w:r>
-        <w:rPr>
-          <w:lang w:eastAsia="zh-CN"/>
-        </w:rPr>
-        <w:t xml:space="preserve">(), </w:t>
-      </w:r>
-      <w:r>
-        <w:rPr>
-          <w:lang w:eastAsia="zh-CN"/>
-        </w:rPr>
-        <w:t xml:space="preserve">предназначенный для удобного и быстрого преобразования </w:t>
-      </w:r>
-      <w:r>
-        <w:rPr>
-          <w:lang w:eastAsia="zh-CN"/>
-        </w:rPr>
-        <w:lastRenderedPageBreak/>
-        <w:t xml:space="preserve">правила в готовый генератор значений данного типа. </w:t>
-      </w:r>
-      <w:r>
-        <w:rPr>
-          <w:lang w:eastAsia="zh-CN"/>
-        </w:rPr>
-        <w:t xml:space="preserve">На рисунке 2 представлена диаграмма классов для набора правил генерации значений. Классы для правил конкретных типов </w:t>
-      </w:r>
-      <w:r>
-        <w:rPr>
-          <w:lang w:eastAsia="zh-CN"/>
-        </w:rPr>
-        <w:t>будут подробно описаны далее в этом разделе.</w:t>
-      </w:r>
-    </w:p>
-    <w:p>
-      <w:pPr>
-        <w:rPr>
-          <w:lang w:eastAsia="zh-CN"/>
-        </w:rPr>
-      </w:pPr>
-    </w:p>
-    <w:p>
-      <w:pPr>
-        <w:ind w:firstLine="0"/>
-        <w:jc w:val="center"/>
-        <w:rPr>
-          <w:lang w:eastAsia="zh-CN"/>
-        </w:rPr>
-      </w:pPr>
-      <w:r>
-        <w:rPr>
           <w:noProof/>
           <w:lang w:eastAsia="zh-CN"/>
         </w:rPr>
         <w:drawing>
           <wp:inline distT="0" distB="0" distL="0" distR="0">
-            <wp:extent cx="5939790" cy="4358005"/>
+            <wp:extent cx="5939790" cy="1057910"/>
             <wp:effectExtent l="19050" t="0" r="3810" b="0"/>
-            <wp:docPr id="4" name="Рисунок 3" descr="class_diagram_rules (1).jpg"/>
+            <wp:docPr id="13" name="Рисунок 12" descr="schema_class_diagram.jpg"/>
             <wp:cNvGraphicFramePr>
               <a:graphicFrameLocks xmlns:a="http://schemas.openxmlformats.org/drawingml/2006/main" noChangeAspect="1"/>
             </wp:cNvGraphicFramePr>
@@ -3024,11 +2739,11 @@
               <a:graphicData uri="http://schemas.openxmlformats.org/drawingml/2006/picture">
                 <pic:pic xmlns:pic="http://schemas.openxmlformats.org/drawingml/2006/picture">
                   <pic:nvPicPr>
-                    <pic:cNvPr id="0" name="class_diagram_rules (1).jpg"/>
+                    <pic:cNvPr id="0" name="schema_class_diagram.jpg"/>
                     <pic:cNvPicPr/>
                   </pic:nvPicPr>
                   <pic:blipFill>
-                    <a:blip r:embed="rId10" cstate="print"/>
+                    <a:blip r:embed="rId9" cstate="print"/>
                     <a:stretch>
                       <a:fillRect/>
                     </a:stretch>
@@ -3036,7 +2751,7 @@
                   <pic:spPr>
                     <a:xfrm>
                       <a:off x="0" y="0"/>
-                      <a:ext cx="5939790" cy="4358005"/>
+                      <a:ext cx="5939790" cy="1057910"/>
                     </a:xfrm>
                     <a:prstGeom prst="rect">
                       <a:avLst/>
@@ -3060,6 +2775,316 @@
         <w:rPr>
           <w:lang w:eastAsia="zh-CN"/>
         </w:rPr>
+        <w:t>Рисунок 1 – Диаграмма классов схемы базы данных</w:t>
+      </w:r>
+    </w:p>
+    <w:p>
+      <w:pPr>
+        <w:rPr>
+          <w:lang w:eastAsia="zh-CN"/>
+        </w:rPr>
+      </w:pPr>
+    </w:p>
+    <w:p>
+      <w:pPr>
+        <w:rPr>
+          <w:lang w:eastAsia="zh-CN"/>
+        </w:rPr>
+      </w:pPr>
+      <w:r>
+        <w:t xml:space="preserve">Во втором файле </w:t>
+      </w:r>
+      <w:r>
+        <w:t xml:space="preserve">формата </w:t>
+      </w:r>
+      <w:r>
+        <w:rPr>
+          <w:lang w:val="en-US"/>
+        </w:rPr>
+        <w:t>JSON</w:t>
+      </w:r>
+      <w:r>
+        <w:t xml:space="preserve"> </w:t>
+      </w:r>
+      <w:r>
+        <w:t xml:space="preserve">задаются правила, по которым будут генерироваться значения в столбцах, не являющихся первичными или внешними ключами. </w:t>
+      </w:r>
+      <w:r>
+        <w:t xml:space="preserve">Все правила хранятся в одном экземпляре корневого класса </w:t>
+      </w:r>
+      <w:r>
+        <w:rPr>
+          <w:lang w:val="en-US"/>
+        </w:rPr>
+        <w:t>RuleSet</w:t>
+      </w:r>
+      <w:r>
+        <w:t xml:space="preserve">. </w:t>
+      </w:r>
+      <w:r>
+        <w:rPr>
+          <w:lang w:eastAsia="zh-CN"/>
+        </w:rPr>
+        <w:t xml:space="preserve">В данном классе для каждого из допустимых в приложении типа данных содержится список правил, касающихся правил генерации значений в столбцах этого типа </w:t>
+      </w:r>
+      <w:r>
+        <w:rPr>
+          <w:lang w:eastAsia="zh-CN"/>
+        </w:rPr>
+        <w:t xml:space="preserve">данных. </w:t>
+      </w:r>
+    </w:p>
+    <w:p>
+      <w:pPr>
+        <w:rPr>
+          <w:lang w:eastAsia="zh-CN"/>
+        </w:rPr>
+      </w:pPr>
+      <w:r>
+        <w:rPr>
+          <w:lang w:eastAsia="zh-CN"/>
+        </w:rPr>
+        <w:t xml:space="preserve">Для каждого типа данных </w:t>
+      </w:r>
+      <w:r>
+        <w:rPr>
+          <w:lang w:eastAsia="zh-CN"/>
+        </w:rPr>
+        <w:t>правила генерации</w:t>
+      </w:r>
+      <w:r>
+        <w:rPr>
+          <w:lang w:eastAsia="zh-CN"/>
+        </w:rPr>
+        <w:t xml:space="preserve"> значений этого типа</w:t>
+      </w:r>
+      <w:r>
+        <w:rPr>
+          <w:lang w:eastAsia="zh-CN"/>
+        </w:rPr>
+        <w:t xml:space="preserve"> описаны собственным классом</w:t>
+      </w:r>
+      <w:r>
+        <w:rPr>
+          <w:lang w:eastAsia="zh-CN"/>
+        </w:rPr>
+        <w:t xml:space="preserve">, </w:t>
+      </w:r>
+      <w:r>
+        <w:rPr>
+          <w:lang w:eastAsia="zh-CN"/>
+        </w:rPr>
+        <w:t>однако</w:t>
+      </w:r>
+      <w:r>
+        <w:rPr>
+          <w:lang w:eastAsia="zh-CN"/>
+        </w:rPr>
+        <w:t xml:space="preserve"> все классы правил реализуют общий интерфейс </w:t>
+      </w:r>
+      <w:r>
+        <w:rPr>
+          <w:lang w:val="en-US" w:eastAsia="zh-CN"/>
+        </w:rPr>
+        <w:t>Rule</w:t>
+      </w:r>
+      <w:r>
+        <w:rPr>
+          <w:lang w:eastAsia="zh-CN"/>
+        </w:rPr>
+        <w:t>,</w:t>
+      </w:r>
+      <w:r>
+        <w:rPr>
+          <w:lang w:eastAsia="zh-CN"/>
+        </w:rPr>
+        <w:t xml:space="preserve"> имеющий методы </w:t>
+      </w:r>
+      <w:r>
+        <w:rPr>
+          <w:lang w:val="en-US" w:eastAsia="zh-CN"/>
+        </w:rPr>
+        <w:t>getTableName</w:t>
+      </w:r>
+      <w:r>
+        <w:rPr>
+          <w:lang w:eastAsia="zh-CN"/>
+        </w:rPr>
+        <w:t xml:space="preserve">() </w:t>
+      </w:r>
+      <w:r>
+        <w:rPr>
+          <w:lang w:eastAsia="zh-CN"/>
+        </w:rPr>
+        <w:t xml:space="preserve">и </w:t>
+      </w:r>
+      <w:r>
+        <w:rPr>
+          <w:lang w:val="en-US" w:eastAsia="zh-CN"/>
+        </w:rPr>
+        <w:t>getColumnName</w:t>
+      </w:r>
+      <w:r>
+        <w:rPr>
+          <w:lang w:eastAsia="zh-CN"/>
+        </w:rPr>
+        <w:t>()</w:t>
+      </w:r>
+      <w:r>
+        <w:rPr>
+          <w:rFonts w:hint="eastAsia"/>
+          <w:lang w:eastAsia="zh-CN"/>
+        </w:rPr>
+        <w:t xml:space="preserve"> </w:t>
+      </w:r>
+      <w:r>
+        <w:rPr>
+          <w:lang w:eastAsia="zh-CN"/>
+        </w:rPr>
+        <w:t xml:space="preserve">для доступа к именам таблицы и столбца, правила генерации значений в котором описывает правило. Также в интерфейсе имеется метод </w:t>
+      </w:r>
+      <w:r>
+        <w:rPr>
+          <w:lang w:val="en-US" w:eastAsia="zh-CN"/>
+        </w:rPr>
+        <w:t>getNullChance</w:t>
+      </w:r>
+      <w:r>
+        <w:rPr>
+          <w:lang w:eastAsia="zh-CN"/>
+        </w:rPr>
+        <w:t xml:space="preserve">() </w:t>
+      </w:r>
+      <w:r>
+        <w:rPr>
+          <w:lang w:eastAsia="zh-CN"/>
+        </w:rPr>
+        <w:t xml:space="preserve">для удобного доступа к </w:t>
+      </w:r>
+      <w:r>
+        <w:rPr>
+          <w:lang w:eastAsia="zh-CN"/>
+        </w:rPr>
+        <w:t>значени</w:t>
+      </w:r>
+      <w:r>
+        <w:rPr>
+          <w:lang w:eastAsia="zh-CN"/>
+        </w:rPr>
+        <w:t>ю шанса</w:t>
+      </w:r>
+      <w:r>
+        <w:rPr>
+          <w:lang w:eastAsia="zh-CN"/>
+        </w:rPr>
+        <w:t xml:space="preserve">, что очередное сгенерированное значение будет пустым. </w:t>
+      </w:r>
+      <w:r>
+        <w:rPr>
+          <w:lang w:eastAsia="zh-CN"/>
+        </w:rPr>
+        <w:t xml:space="preserve">Кроме того, в интерфейсе содержится метод </w:t>
+      </w:r>
+      <w:r>
+        <w:rPr>
+          <w:lang w:val="en-US" w:eastAsia="zh-CN"/>
+        </w:rPr>
+        <w:lastRenderedPageBreak/>
+        <w:t>toGenerator</w:t>
+      </w:r>
+      <w:r>
+        <w:rPr>
+          <w:lang w:eastAsia="zh-CN"/>
+        </w:rPr>
+        <w:t xml:space="preserve">(), </w:t>
+      </w:r>
+      <w:r>
+        <w:rPr>
+          <w:lang w:eastAsia="zh-CN"/>
+        </w:rPr>
+        <w:t xml:space="preserve">предназначенный для удобного и быстрого преобразования правила в готовый генератор значений данного типа. </w:t>
+      </w:r>
+      <w:r>
+        <w:rPr>
+          <w:lang w:eastAsia="zh-CN"/>
+        </w:rPr>
+        <w:t xml:space="preserve">На рисунке 2 представлена диаграмма классов для набора правил генерации значений. Классы для правил конкретных типов </w:t>
+      </w:r>
+      <w:r>
+        <w:rPr>
+          <w:lang w:eastAsia="zh-CN"/>
+        </w:rPr>
+        <w:t>будут подробно описаны далее в этом разделе.</w:t>
+      </w:r>
+    </w:p>
+    <w:p>
+      <w:pPr>
+        <w:rPr>
+          <w:lang w:eastAsia="zh-CN"/>
+        </w:rPr>
+      </w:pPr>
+    </w:p>
+    <w:p>
+      <w:pPr>
+        <w:ind w:firstLine="0"/>
+        <w:jc w:val="center"/>
+        <w:rPr>
+          <w:lang w:eastAsia="zh-CN"/>
+        </w:rPr>
+      </w:pPr>
+      <w:r>
+        <w:rPr>
+          <w:noProof/>
+          <w:lang w:eastAsia="zh-CN"/>
+        </w:rPr>
+        <w:drawing>
+          <wp:inline distT="0" distB="0" distL="0" distR="0">
+            <wp:extent cx="5629275" cy="4137403"/>
+            <wp:effectExtent l="19050" t="0" r="9525" b="0"/>
+            <wp:docPr id="2" name="Рисунок 1" descr="class_diagram_rules.jpg"/>
+            <wp:cNvGraphicFramePr>
+              <a:graphicFrameLocks xmlns:a="http://schemas.openxmlformats.org/drawingml/2006/main" noChangeAspect="1"/>
+            </wp:cNvGraphicFramePr>
+            <a:graphic xmlns:a="http://schemas.openxmlformats.org/drawingml/2006/main">
+              <a:graphicData uri="http://schemas.openxmlformats.org/drawingml/2006/picture">
+                <pic:pic xmlns:pic="http://schemas.openxmlformats.org/drawingml/2006/picture">
+                  <pic:nvPicPr>
+                    <pic:cNvPr id="0" name="class_diagram_rules.jpg"/>
+                    <pic:cNvPicPr/>
+                  </pic:nvPicPr>
+                  <pic:blipFill>
+                    <a:blip r:embed="rId10"/>
+                    <a:stretch>
+                      <a:fillRect/>
+                    </a:stretch>
+                  </pic:blipFill>
+                  <pic:spPr>
+                    <a:xfrm>
+                      <a:off x="0" y="0"/>
+                      <a:ext cx="5633372" cy="4140414"/>
+                    </a:xfrm>
+                    <a:prstGeom prst="rect">
+                      <a:avLst/>
+                    </a:prstGeom>
+                  </pic:spPr>
+                </pic:pic>
+              </a:graphicData>
+            </a:graphic>
+          </wp:inline>
+        </w:drawing>
+      </w:r>
+    </w:p>
+    <w:p>
+      <w:pPr>
+        <w:jc w:val="center"/>
+        <w:rPr>
+          <w:lang w:eastAsia="zh-CN"/>
+        </w:rPr>
+      </w:pPr>
+      <w:r>
+        <w:rPr>
+          <w:lang w:eastAsia="zh-CN"/>
+        </w:rPr>
         <w:t>Рисунок 2 – Диаграмма классов набора правил генерации</w:t>
       </w:r>
     </w:p>
@@ -3354,6 +3379,10 @@
         </w:rPr>
       </w:pPr>
       <w:r>
+        <w:rPr>
+          <w:noProof/>
+          <w:lang w:eastAsia="zh-CN"/>
+        </w:rPr>
         <w:drawing>
           <wp:inline distT="0" distB="0" distL="0" distR="0">
             <wp:extent cx="5939790" cy="1717675"/>
@@ -3718,9 +3747,9 @@
         <w:lastRenderedPageBreak/>
         <w:drawing>
           <wp:inline distT="0" distB="0" distL="0" distR="0">
-            <wp:extent cx="5939790" cy="1490980"/>
+            <wp:extent cx="5939790" cy="1499235"/>
             <wp:effectExtent l="19050" t="0" r="3810" b="0"/>
-            <wp:docPr id="8" name="Рисунок 7" descr="class_diagram_string.jpg"/>
+            <wp:docPr id="3" name="Рисунок 2" descr="class_diagram_string.jpg"/>
             <wp:cNvGraphicFramePr>
               <a:graphicFrameLocks xmlns:a="http://schemas.openxmlformats.org/drawingml/2006/main" noChangeAspect="1"/>
             </wp:cNvGraphicFramePr>
@@ -3740,7 +3769,7 @@
                   <pic:spPr>
                     <a:xfrm>
                       <a:off x="0" y="0"/>
-                      <a:ext cx="5939790" cy="1490980"/>
+                      <a:ext cx="5939790" cy="1499235"/>
                     </a:xfrm>
                     <a:prstGeom prst="rect">
                       <a:avLst/>
@@ -3923,9 +3952,9 @@
         </w:rPr>
         <w:drawing>
           <wp:inline distT="0" distB="0" distL="0" distR="0">
-            <wp:extent cx="3771900" cy="1548036"/>
+            <wp:extent cx="4191000" cy="1720039"/>
             <wp:effectExtent l="19050" t="0" r="0" b="0"/>
-            <wp:docPr id="9" name="Рисунок 8" descr="class_diagram_date.jpg"/>
+            <wp:docPr id="6" name="Рисунок 5" descr="class_diagram_date.jpg"/>
             <wp:cNvGraphicFramePr>
               <a:graphicFrameLocks xmlns:a="http://schemas.openxmlformats.org/drawingml/2006/main" noChangeAspect="1"/>
             </wp:cNvGraphicFramePr>
@@ -3945,7 +3974,7 @@
                   <pic:spPr>
                     <a:xfrm>
                       <a:off x="0" y="0"/>
-                      <a:ext cx="3771900" cy="1548036"/>
+                      <a:ext cx="4194184" cy="1721346"/>
                     </a:xfrm>
                     <a:prstGeom prst="rect">
                       <a:avLst/>
@@ -3982,7 +4011,7 @@
     <w:p>
       <w:pPr>
         <w:rPr>
-          <w:lang w:val="en-US" w:eastAsia="zh-CN"/>
+          <w:lang w:eastAsia="zh-CN"/>
         </w:rPr>
       </w:pPr>
       <w:r>
@@ -4152,7 +4181,14 @@
         <w:rPr>
           <w:lang w:eastAsia="zh-CN"/>
         </w:rPr>
-        <w:t>правил должно выполняться для сгенерированного интервала одновременно</w:t>
+        <w:t xml:space="preserve">правил должно </w:t>
+      </w:r>
+      <w:r>
+        <w:rPr>
+          <w:lang w:eastAsia="zh-CN"/>
+        </w:rPr>
+        <w:lastRenderedPageBreak/>
+        <w:t>выполняться для сгенерированного интервала одновременно</w:t>
       </w:r>
       <w:r>
         <w:rPr>
@@ -4170,20 +4206,13 @@
         <w:rPr>
           <w:lang w:eastAsia="zh-CN"/>
         </w:rPr>
-        <w:t xml:space="preserve">Диаграмма </w:t>
-      </w:r>
-      <w:r>
-        <w:rPr>
-          <w:lang w:eastAsia="zh-CN"/>
-        </w:rPr>
-        <w:lastRenderedPageBreak/>
-        <w:t>классов для правил генерации интервальных значений изображена на рисунке 6.</w:t>
-      </w:r>
-    </w:p>
-    <w:p>
-      <w:pPr>
-        <w:rPr>
-          <w:lang w:val="en-US" w:eastAsia="zh-CN"/>
+        <w:t>Диаграмма классов для правил генерации интервальных значений изображена на рисунке 6.</w:t>
+      </w:r>
+    </w:p>
+    <w:p>
+      <w:pPr>
+        <w:rPr>
+          <w:lang w:eastAsia="zh-CN"/>
         </w:rPr>
       </w:pPr>
     </w:p>
@@ -4196,15 +4225,14 @@
       </w:pPr>
       <w:r>
         <w:rPr>
-          <w:rFonts w:hint="eastAsia"/>
           <w:noProof/>
           <w:lang w:eastAsia="zh-CN"/>
         </w:rPr>
         <w:drawing>
           <wp:inline distT="0" distB="0" distL="0" distR="0">
-            <wp:extent cx="5790407" cy="2486025"/>
-            <wp:effectExtent l="19050" t="0" r="793" b="0"/>
-            <wp:docPr id="10" name="Рисунок 9" descr="class_diagram_interval_rules.jpg"/>
+            <wp:extent cx="5939790" cy="2635250"/>
+            <wp:effectExtent l="19050" t="0" r="3810" b="0"/>
+            <wp:docPr id="7" name="Рисунок 6" descr="class_diagram_interval_rules.jpg"/>
             <wp:cNvGraphicFramePr>
               <a:graphicFrameLocks xmlns:a="http://schemas.openxmlformats.org/drawingml/2006/main" noChangeAspect="1"/>
             </wp:cNvGraphicFramePr>
@@ -4224,7 +4252,7 @@
                   <pic:spPr>
                     <a:xfrm>
                       <a:off x="0" y="0"/>
-                      <a:ext cx="5797286" cy="2488978"/>
+                      <a:ext cx="5939790" cy="2635250"/>
                     </a:xfrm>
                     <a:prstGeom prst="rect">
                       <a:avLst/>
@@ -4240,9 +4268,6 @@
     <w:p>
       <w:pPr>
         <w:pStyle w:val="a9"/>
-        <w:rPr>
-          <w:rFonts w:hint="eastAsia"/>
-        </w:rPr>
       </w:pPr>
       <w:r>
         <w:rPr>
@@ -4594,13 +4619,19 @@
         <w:rPr>
           <w:lang w:eastAsia="zh-CN"/>
         </w:rPr>
-        <w:t xml:space="preserve">задаёт, для какой доли записей с левой стороны связи не окажется сущностей с правой стороны, т.е. ссылка будет содержать пустое значение. Поле </w:t>
-      </w:r>
-      <w:r>
-        <w:rPr>
-          <w:lang w:val="en-US" w:eastAsia="zh-CN"/>
+        <w:t xml:space="preserve">задаёт, для какой доли записей с левой стороны связи не окажется сущностей с </w:t>
+      </w:r>
+      <w:r>
+        <w:rPr>
+          <w:lang w:eastAsia="zh-CN"/>
         </w:rPr>
         <w:lastRenderedPageBreak/>
+        <w:t xml:space="preserve">правой стороны, т.е. ссылка будет содержать пустое значение. Поле </w:t>
+      </w:r>
+      <w:r>
+        <w:rPr>
+          <w:lang w:val="en-US" w:eastAsia="zh-CN"/>
+        </w:rPr>
         <w:t>targetZeroChance</w:t>
       </w:r>
       <w:r>
@@ -4763,9 +4794,9 @@
         </w:rPr>
         <w:drawing>
           <wp:inline distT="0" distB="0" distL="0" distR="0">
-            <wp:extent cx="4514850" cy="2491999"/>
+            <wp:extent cx="4857750" cy="2681266"/>
             <wp:effectExtent l="19050" t="0" r="0" b="0"/>
-            <wp:docPr id="11" name="Рисунок 10" descr="class_diagram_constraints.jpg"/>
+            <wp:docPr id="12" name="Рисунок 11" descr="class_diagram_constraints.jpg"/>
             <wp:cNvGraphicFramePr>
               <a:graphicFrameLocks xmlns:a="http://schemas.openxmlformats.org/drawingml/2006/main" noChangeAspect="1"/>
             </wp:cNvGraphicFramePr>
@@ -4785,7 +4816,7 @@
                   <pic:spPr>
                     <a:xfrm>
                       <a:off x="0" y="0"/>
-                      <a:ext cx="4526982" cy="2498695"/>
+                      <a:ext cx="4860574" cy="2682825"/>
                     </a:xfrm>
                     <a:prstGeom prst="rect">
                       <a:avLst/>
@@ -4973,8 +5004,14 @@
       <w:bookmarkStart w:id="6" w:name="_Toc168241003"/>
       <w:bookmarkStart w:id="7" w:name="_Toc168416467"/>
     </w:p>
-    <w:p/>
-    <w:p/>
+    <w:p>
+      <w:pPr>
+        <w:ind w:firstLine="0"/>
+        <w:rPr>
+          <w:lang w:val="en-US"/>
+        </w:rPr>
+      </w:pPr>
+    </w:p>
     <w:bookmarkEnd w:id="6"/>
     <w:bookmarkEnd w:id="7"/>
     <w:p>
@@ -4983,8 +5020,3225 @@
       </w:pPr>
       <w:r>
         <w:lastRenderedPageBreak/>
-        <w:t>Генерация Данных</w:t>
-      </w:r>
+        <w:t>Генерация</w:t>
+      </w:r>
+      <w:r>
+        <w:rPr>
+          <w:lang w:val="ru-RU"/>
+        </w:rPr>
+        <w:t xml:space="preserve"> значений</w:t>
+      </w:r>
+      <w:r>
+        <w:rPr>
+          <w:lang w:val="ru-RU"/>
+        </w:rPr>
+        <w:t xml:space="preserve"> разных типов</w:t>
+      </w:r>
+    </w:p>
+    <w:p/>
+    <w:p>
+      <w:pPr>
+        <w:rPr>
+          <w:lang w:val="en-US" w:eastAsia="zh-CN"/>
+        </w:rPr>
+      </w:pPr>
+      <w:r>
+        <w:t xml:space="preserve">Вся генерация данных осуществляется в классе  </w:t>
+      </w:r>
+      <w:r>
+        <w:rPr>
+          <w:lang w:val="en-US"/>
+        </w:rPr>
+        <w:t>DatabaseGenerator</w:t>
+      </w:r>
+      <w:r>
+        <w:t xml:space="preserve">, </w:t>
+      </w:r>
+      <w:r>
+        <w:rPr>
+          <w:lang w:eastAsia="zh-CN"/>
+        </w:rPr>
+        <w:t xml:space="preserve">экземпляр которого создаётся с использованием трёх объектов классов </w:t>
+      </w:r>
+      <w:r>
+        <w:rPr>
+          <w:lang w:val="en-US" w:eastAsia="zh-CN"/>
+        </w:rPr>
+        <w:t>DatabaseSchema</w:t>
+      </w:r>
+      <w:r>
+        <w:rPr>
+          <w:lang w:eastAsia="zh-CN"/>
+        </w:rPr>
+        <w:t xml:space="preserve">, </w:t>
+      </w:r>
+      <w:r>
+        <w:rPr>
+          <w:lang w:val="en-US" w:eastAsia="zh-CN"/>
+        </w:rPr>
+        <w:t>RuleSet</w:t>
+      </w:r>
+      <w:r>
+        <w:rPr>
+          <w:lang w:eastAsia="zh-CN"/>
+        </w:rPr>
+        <w:t xml:space="preserve"> </w:t>
+      </w:r>
+      <w:r>
+        <w:rPr>
+          <w:lang w:eastAsia="zh-CN"/>
+        </w:rPr>
+        <w:t xml:space="preserve">и </w:t>
+      </w:r>
+      <w:r>
+        <w:rPr>
+          <w:lang w:val="en-US" w:eastAsia="zh-CN"/>
+        </w:rPr>
+        <w:t>ConstraintSet</w:t>
+      </w:r>
+      <w:r>
+        <w:rPr>
+          <w:lang w:eastAsia="zh-CN"/>
+        </w:rPr>
+        <w:t xml:space="preserve">, </w:t>
+      </w:r>
+      <w:r>
+        <w:rPr>
+          <w:lang w:eastAsia="zh-CN"/>
+        </w:rPr>
+        <w:t xml:space="preserve">полученных на предыдущем этапе алгоритма. Также в </w:t>
+      </w:r>
+      <w:r>
+        <w:rPr>
+          <w:lang w:val="en-US" w:eastAsia="zh-CN"/>
+        </w:rPr>
+        <w:t>DatabaseGenerator</w:t>
+      </w:r>
+      <w:r>
+        <w:rPr>
+          <w:lang w:eastAsia="zh-CN"/>
+        </w:rPr>
+        <w:t xml:space="preserve"> </w:t>
+      </w:r>
+      <w:r>
+        <w:rPr>
+          <w:lang w:eastAsia="zh-CN"/>
+        </w:rPr>
+        <w:t xml:space="preserve">при создании передаётся имя таблицы, с которой необходимо начать заполнение, и сколько записей необходимо сделать в данной таблице. </w:t>
+      </w:r>
+    </w:p>
+    <w:p>
+      <w:pPr>
+        <w:rPr>
+          <w:lang w:eastAsia="zh-CN"/>
+        </w:rPr>
+      </w:pPr>
+      <w:r>
+        <w:rPr>
+          <w:lang w:eastAsia="zh-CN"/>
+        </w:rPr>
+        <w:t xml:space="preserve">Перед процессом непосредственного заполнения таблиц данными необходимо выполнить </w:t>
+      </w:r>
+      <w:r>
+        <w:rPr>
+          <w:lang w:eastAsia="zh-CN"/>
+        </w:rPr>
+        <w:t xml:space="preserve">несколько подготовительных шагов, первым из которых является создание экземпляров класса </w:t>
+      </w:r>
+      <w:r>
+        <w:rPr>
+          <w:lang w:val="en-US" w:eastAsia="zh-CN"/>
+        </w:rPr>
+        <w:t>TableGenerator</w:t>
+      </w:r>
+      <w:r>
+        <w:rPr>
+          <w:lang w:eastAsia="zh-CN"/>
+        </w:rPr>
+        <w:t xml:space="preserve">, </w:t>
+      </w:r>
+      <w:r>
+        <w:rPr>
+          <w:lang w:eastAsia="zh-CN"/>
+        </w:rPr>
+        <w:t xml:space="preserve">каждый из которых отвечает за заполнение отдельной таблицы. Внутри класса </w:t>
+      </w:r>
+      <w:r>
+        <w:rPr>
+          <w:lang w:val="en-US" w:eastAsia="zh-CN"/>
+        </w:rPr>
+        <w:t>TableGenerator</w:t>
+      </w:r>
+      <w:r>
+        <w:rPr>
+          <w:lang w:eastAsia="zh-CN"/>
+        </w:rPr>
+        <w:t xml:space="preserve"> </w:t>
+      </w:r>
+      <w:r>
+        <w:rPr>
+          <w:lang w:eastAsia="zh-CN"/>
+        </w:rPr>
+        <w:t xml:space="preserve">находится два поле: </w:t>
+      </w:r>
+      <w:r>
+        <w:rPr>
+          <w:lang w:val="en-US" w:eastAsia="zh-CN"/>
+        </w:rPr>
+        <w:t>columnGenerators</w:t>
+      </w:r>
+      <w:r>
+        <w:rPr>
+          <w:lang w:eastAsia="zh-CN"/>
+        </w:rPr>
+        <w:t xml:space="preserve"> – </w:t>
+      </w:r>
+      <w:r>
+        <w:rPr>
+          <w:lang w:eastAsia="zh-CN"/>
+        </w:rPr>
+        <w:t xml:space="preserve">список объектов абстрактного класса </w:t>
+      </w:r>
+      <w:r>
+        <w:rPr>
+          <w:lang w:val="en-US" w:eastAsia="zh-CN"/>
+        </w:rPr>
+        <w:t>ColumnGenerator</w:t>
+      </w:r>
+      <w:r>
+        <w:rPr>
+          <w:lang w:eastAsia="zh-CN"/>
+        </w:rPr>
+        <w:t xml:space="preserve">, и </w:t>
+      </w:r>
+      <w:r>
+        <w:rPr>
+          <w:lang w:val="en-US" w:eastAsia="zh-CN"/>
+        </w:rPr>
+        <w:t>primaryKeyGenerator</w:t>
+      </w:r>
+      <w:r>
+        <w:rPr>
+          <w:lang w:eastAsia="zh-CN"/>
+        </w:rPr>
+        <w:t xml:space="preserve"> </w:t>
+      </w:r>
+      <w:r>
+        <w:rPr>
+          <w:lang w:eastAsia="zh-CN"/>
+        </w:rPr>
+        <w:t>–</w:t>
+      </w:r>
+      <w:r>
+        <w:rPr>
+          <w:lang w:eastAsia="zh-CN"/>
+        </w:rPr>
+        <w:t xml:space="preserve"> </w:t>
+      </w:r>
+      <w:r>
+        <w:rPr>
+          <w:lang w:eastAsia="zh-CN"/>
+        </w:rPr>
+        <w:t xml:space="preserve">экземпляр интерфейса </w:t>
+      </w:r>
+      <w:r>
+        <w:rPr>
+          <w:lang w:val="en-US" w:eastAsia="zh-CN"/>
+        </w:rPr>
+        <w:t>PrimaryKeyGenerator</w:t>
+      </w:r>
+      <w:r>
+        <w:rPr>
+          <w:lang w:eastAsia="zh-CN"/>
+        </w:rPr>
+        <w:t xml:space="preserve">. </w:t>
+      </w:r>
+    </w:p>
+    <w:p>
+      <w:pPr>
+        <w:rPr>
+          <w:lang w:val="en-US" w:eastAsia="zh-CN"/>
+        </w:rPr>
+      </w:pPr>
+      <w:r>
+        <w:rPr>
+          <w:lang w:eastAsia="zh-CN"/>
+        </w:rPr>
+        <w:t xml:space="preserve">Класс </w:t>
+      </w:r>
+      <w:r>
+        <w:rPr>
+          <w:lang w:val="en-US" w:eastAsia="zh-CN"/>
+        </w:rPr>
+        <w:t>ColumnGenerator</w:t>
+      </w:r>
+      <w:r>
+        <w:rPr>
+          <w:lang w:eastAsia="zh-CN"/>
+        </w:rPr>
+        <w:t xml:space="preserve"> </w:t>
+      </w:r>
+      <w:r>
+        <w:rPr>
+          <w:lang w:eastAsia="zh-CN"/>
+        </w:rPr>
+        <w:t xml:space="preserve">отвечает за генерацию отдельного столбца, его объекты создаются с помощью принадлежащего интерфейсу </w:t>
+      </w:r>
+      <w:r>
+        <w:rPr>
+          <w:lang w:val="en-US" w:eastAsia="zh-CN"/>
+        </w:rPr>
+        <w:t>Rule</w:t>
+      </w:r>
+      <w:r>
+        <w:rPr>
+          <w:lang w:eastAsia="zh-CN"/>
+        </w:rPr>
+        <w:t xml:space="preserve"> </w:t>
+      </w:r>
+      <w:r>
+        <w:rPr>
+          <w:lang w:eastAsia="zh-CN"/>
+        </w:rPr>
+        <w:t xml:space="preserve">метода </w:t>
+      </w:r>
+      <w:r>
+        <w:rPr>
+          <w:lang w:val="en-US" w:eastAsia="zh-CN"/>
+        </w:rPr>
+        <w:t>toGenerator</w:t>
+      </w:r>
+      <w:r>
+        <w:rPr>
+          <w:lang w:eastAsia="zh-CN"/>
+        </w:rPr>
+        <w:t>()</w:t>
+      </w:r>
+      <w:r>
+        <w:rPr>
+          <w:lang w:eastAsia="zh-CN"/>
+        </w:rPr>
+        <w:t xml:space="preserve">, </w:t>
+      </w:r>
+      <w:r>
+        <w:rPr>
+          <w:lang w:eastAsia="zh-CN"/>
+        </w:rPr>
+        <w:t xml:space="preserve">в который передаётся булево значение </w:t>
+      </w:r>
+      <w:r>
+        <w:rPr>
+          <w:lang w:val="en-US" w:eastAsia="zh-CN"/>
+        </w:rPr>
+        <w:t>unique</w:t>
+      </w:r>
+      <w:r>
+        <w:rPr>
+          <w:lang w:eastAsia="zh-CN"/>
+        </w:rPr>
+        <w:t xml:space="preserve">, </w:t>
+      </w:r>
+      <w:r>
+        <w:rPr>
+          <w:lang w:eastAsia="zh-CN"/>
+        </w:rPr>
+        <w:t>задающее, должны ли быть генерируемые в столбце значения уникальными</w:t>
+      </w:r>
+      <w:r>
+        <w:rPr>
+          <w:lang w:eastAsia="zh-CN"/>
+        </w:rPr>
+        <w:t xml:space="preserve">. В классе реализован только один метод (все остальные являются абстрактными) </w:t>
+      </w:r>
+      <w:r>
+        <w:rPr>
+          <w:lang w:val="en-US" w:eastAsia="zh-CN"/>
+        </w:rPr>
+        <w:t>getNextValues</w:t>
+      </w:r>
+      <w:r>
+        <w:rPr>
+          <w:lang w:eastAsia="zh-CN"/>
+        </w:rPr>
+        <w:t xml:space="preserve">(), </w:t>
+      </w:r>
+      <w:r>
+        <w:rPr>
+          <w:lang w:eastAsia="zh-CN"/>
+        </w:rPr>
+        <w:t>который генерирует готовые к вставке в таблицу значения в виде массива строк</w:t>
+      </w:r>
+      <w:r>
+        <w:rPr>
+          <w:lang w:eastAsia="zh-CN"/>
+        </w:rPr>
+        <w:t xml:space="preserve"> с учётом возможного ограничения уникальности</w:t>
+      </w:r>
+      <w:r>
+        <w:rPr>
+          <w:lang w:eastAsia="zh-CN"/>
+        </w:rPr>
+        <w:t xml:space="preserve">. </w:t>
+      </w:r>
+      <w:r>
+        <w:rPr>
+          <w:lang w:eastAsia="zh-CN"/>
+        </w:rPr>
+        <w:t xml:space="preserve">Абстрактный метод </w:t>
+      </w:r>
+      <w:r>
+        <w:rPr>
+          <w:lang w:val="en-US" w:eastAsia="zh-CN"/>
+        </w:rPr>
+        <w:t>generateValues</w:t>
+      </w:r>
+      <w:r>
+        <w:rPr>
+          <w:lang w:eastAsia="zh-CN"/>
+        </w:rPr>
+        <w:t xml:space="preserve">() </w:t>
+      </w:r>
+      <w:r>
+        <w:rPr>
+          <w:lang w:eastAsia="zh-CN"/>
+        </w:rPr>
+        <w:t xml:space="preserve">просто генерирует очередной набор значений без учёта ограничения уникальности. </w:t>
+      </w:r>
+      <w:r>
+        <w:rPr>
+          <w:lang w:eastAsia="zh-CN"/>
+        </w:rPr>
+        <w:t xml:space="preserve">Используется именно массив строк, т.к. генератор может отвечать за заполнение сразу нескольких колонок (в данной работе примером являются генераторы интервалов). </w:t>
+      </w:r>
+      <w:r>
+        <w:rPr>
+          <w:lang w:eastAsia="zh-CN"/>
+        </w:rPr>
+        <w:t xml:space="preserve">Метод </w:t>
+      </w:r>
+      <w:r>
+        <w:rPr>
+          <w:lang w:val="en-US" w:eastAsia="zh-CN"/>
+        </w:rPr>
+        <w:t>getNextValues</w:t>
+      </w:r>
+      <w:r>
+        <w:rPr>
+          <w:lang w:eastAsia="zh-CN"/>
+        </w:rPr>
+        <w:t>()</w:t>
+      </w:r>
+      <w:r>
+        <w:rPr>
+          <w:lang w:eastAsia="zh-CN"/>
+        </w:rPr>
+        <w:t xml:space="preserve"> имеет разные алгоритмы работы в зависимости от значения </w:t>
+      </w:r>
+      <w:r>
+        <w:rPr>
+          <w:lang w:val="en-US" w:eastAsia="zh-CN"/>
+        </w:rPr>
+        <w:t>unique</w:t>
+      </w:r>
+      <w:r>
+        <w:rPr>
+          <w:lang w:eastAsia="zh-CN"/>
+        </w:rPr>
+        <w:t xml:space="preserve">, </w:t>
+      </w:r>
+      <w:r>
+        <w:rPr>
+          <w:lang w:eastAsia="zh-CN"/>
+        </w:rPr>
+        <w:t xml:space="preserve">более подробно они описаны на рисунке 8. </w:t>
+      </w:r>
+    </w:p>
+    <w:p>
+      <w:pPr>
+        <w:pStyle w:val="1"/>
+        <w:rPr>
+          <w:lang w:eastAsia="zh-CN"/>
+        </w:rPr>
+      </w:pPr>
+      <w:r>
+        <w:rPr>
+          <w:noProof/>
+          <w:lang w:eastAsia="zh-CN"/>
+        </w:rPr>
+        <w:lastRenderedPageBreak/>
+        <w:drawing>
+          <wp:inline distT="0" distB="0" distL="0" distR="0">
+            <wp:extent cx="4657725" cy="1880219"/>
+            <wp:effectExtent l="19050" t="0" r="9525" b="0"/>
+            <wp:docPr id="1" name="Рисунок 0" descr="алгоритм генерация значений.JPG"/>
+            <wp:cNvGraphicFramePr>
+              <a:graphicFrameLocks xmlns:a="http://schemas.openxmlformats.org/drawingml/2006/main" noChangeAspect="1"/>
+            </wp:cNvGraphicFramePr>
+            <a:graphic xmlns:a="http://schemas.openxmlformats.org/drawingml/2006/main">
+              <a:graphicData uri="http://schemas.openxmlformats.org/drawingml/2006/picture">
+                <pic:pic xmlns:pic="http://schemas.openxmlformats.org/drawingml/2006/picture">
+                  <pic:nvPicPr>
+                    <pic:cNvPr id="0" name="алгоритм генерация значений.JPG"/>
+                    <pic:cNvPicPr/>
+                  </pic:nvPicPr>
+                  <pic:blipFill>
+                    <a:blip r:embed="rId16"/>
+                    <a:stretch>
+                      <a:fillRect/>
+                    </a:stretch>
+                  </pic:blipFill>
+                  <pic:spPr>
+                    <a:xfrm>
+                      <a:off x="0" y="0"/>
+                      <a:ext cx="4661193" cy="1881619"/>
+                    </a:xfrm>
+                    <a:prstGeom prst="rect">
+                      <a:avLst/>
+                    </a:prstGeom>
+                  </pic:spPr>
+                </pic:pic>
+              </a:graphicData>
+            </a:graphic>
+          </wp:inline>
+        </w:drawing>
+      </w:r>
+    </w:p>
+    <w:p>
+      <w:pPr>
+        <w:pStyle w:val="a9"/>
+        <w:rPr>
+          <w:lang w:val="en-US" w:eastAsia="zh-CN"/>
+        </w:rPr>
+      </w:pPr>
+      <w:r>
+        <w:rPr>
+          <w:lang w:eastAsia="zh-CN"/>
+        </w:rPr>
+        <w:t xml:space="preserve">Рисунок 8 – алгоритм метода </w:t>
+      </w:r>
+      <w:r>
+        <w:rPr>
+          <w:lang w:val="en-US" w:eastAsia="zh-CN"/>
+        </w:rPr>
+        <w:t>getNextValues()</w:t>
+      </w:r>
+    </w:p>
+    <w:p>
+      <w:pPr>
+        <w:rPr>
+          <w:lang w:val="en-US" w:eastAsia="zh-CN"/>
+        </w:rPr>
+      </w:pPr>
+    </w:p>
+    <w:p>
+      <w:pPr>
+        <w:rPr>
+          <w:lang w:val="en-US" w:eastAsia="zh-CN"/>
+        </w:rPr>
+      </w:pPr>
+      <w:r>
+        <w:rPr>
+          <w:lang w:eastAsia="zh-CN"/>
+        </w:rPr>
+        <w:t xml:space="preserve">Интерфейс </w:t>
+      </w:r>
+      <w:r>
+        <w:rPr>
+          <w:lang w:val="en-US" w:eastAsia="zh-CN"/>
+        </w:rPr>
+        <w:t>PrimaryKeyGenerator</w:t>
+      </w:r>
+      <w:r>
+        <w:rPr>
+          <w:lang w:eastAsia="zh-CN"/>
+        </w:rPr>
+        <w:t xml:space="preserve"> </w:t>
+      </w:r>
+      <w:r>
+        <w:rPr>
+          <w:lang w:eastAsia="zh-CN"/>
+        </w:rPr>
+        <w:t xml:space="preserve">устроен значительно проще и имеет всего два метода: </w:t>
+      </w:r>
+      <w:r>
+        <w:rPr>
+          <w:lang w:val="en-US" w:eastAsia="zh-CN"/>
+        </w:rPr>
+        <w:t>getColumnName</w:t>
+      </w:r>
+      <w:r>
+        <w:rPr>
+          <w:lang w:eastAsia="zh-CN"/>
+        </w:rPr>
+        <w:t xml:space="preserve">() </w:t>
+      </w:r>
+      <w:r>
+        <w:rPr>
+          <w:lang w:eastAsia="zh-CN"/>
+        </w:rPr>
+        <w:t xml:space="preserve">для получения имени заполняемого столбца и </w:t>
+      </w:r>
+      <w:r>
+        <w:rPr>
+          <w:lang w:val="en-US" w:eastAsia="zh-CN"/>
+        </w:rPr>
+        <w:t>getNextValue</w:t>
+      </w:r>
+      <w:r>
+        <w:rPr>
+          <w:lang w:eastAsia="zh-CN"/>
+        </w:rPr>
+        <w:t xml:space="preserve">() </w:t>
+      </w:r>
+      <w:r>
+        <w:rPr>
+          <w:lang w:eastAsia="zh-CN"/>
+        </w:rPr>
+        <w:t xml:space="preserve">для получения очередного значения первичного ключа в строковом виде. Экземпляры интерфейса создаются с помощью класса </w:t>
+      </w:r>
+      <w:r>
+        <w:rPr>
+          <w:lang w:val="en-US" w:eastAsia="zh-CN"/>
+        </w:rPr>
+        <w:t>PrimaryKeyGeneratorFactory</w:t>
+      </w:r>
+      <w:r>
+        <w:rPr>
+          <w:lang w:eastAsia="zh-CN"/>
+        </w:rPr>
+        <w:t>,</w:t>
+      </w:r>
+      <w:r>
+        <w:rPr>
+          <w:lang w:eastAsia="zh-CN"/>
+        </w:rPr>
+        <w:t xml:space="preserve"> </w:t>
+      </w:r>
+      <w:r>
+        <w:rPr>
+          <w:lang w:eastAsia="zh-CN"/>
+        </w:rPr>
+        <w:t>статический метод которого принимает на вход имя колонки и тип данных первичного ключа. Диаграмма классов для генератора базы данных приведена на рисунке 9.</w:t>
+      </w:r>
+      <w:r>
+        <w:rPr>
+          <w:lang w:eastAsia="zh-CN"/>
+        </w:rPr>
+        <w:t xml:space="preserve"> </w:t>
+      </w:r>
+      <w:r>
+        <w:rPr>
+          <w:lang w:eastAsia="zh-CN"/>
+        </w:rPr>
+        <w:t xml:space="preserve">Необходимо отметить, что для класса </w:t>
+      </w:r>
+      <w:r>
+        <w:rPr>
+          <w:lang w:val="en-US" w:eastAsia="zh-CN"/>
+        </w:rPr>
+        <w:t>DatabaseGenerator</w:t>
+      </w:r>
+      <w:r>
+        <w:rPr>
+          <w:lang w:eastAsia="zh-CN"/>
+        </w:rPr>
+        <w:t xml:space="preserve"> </w:t>
+      </w:r>
+      <w:r>
+        <w:rPr>
+          <w:lang w:eastAsia="zh-CN"/>
+        </w:rPr>
+        <w:t>в данной диаграмме приведено неполное описание. Оставшиеся поля и методы класса будут описаны позже в данном разделе.</w:t>
+      </w:r>
+    </w:p>
+    <w:p>
+      <w:pPr>
+        <w:rPr>
+          <w:lang w:val="en-US" w:eastAsia="zh-CN"/>
+        </w:rPr>
+      </w:pPr>
+    </w:p>
+    <w:p>
+      <w:pPr>
+        <w:pStyle w:val="1"/>
+        <w:rPr>
+          <w:lang w:val="en-US" w:eastAsia="zh-CN"/>
+        </w:rPr>
+      </w:pPr>
+      <w:r>
+        <w:rPr>
+          <w:noProof/>
+          <w:lang w:eastAsia="zh-CN"/>
+        </w:rPr>
+        <w:drawing>
+          <wp:inline distT="0" distB="0" distL="0" distR="0">
+            <wp:extent cx="5939790" cy="1699895"/>
+            <wp:effectExtent l="19050" t="0" r="3810" b="0"/>
+            <wp:docPr id="14" name="Рисунок 13" descr="class_diagram_database_generator.jpg"/>
+            <wp:cNvGraphicFramePr>
+              <a:graphicFrameLocks xmlns:a="http://schemas.openxmlformats.org/drawingml/2006/main" noChangeAspect="1"/>
+            </wp:cNvGraphicFramePr>
+            <a:graphic xmlns:a="http://schemas.openxmlformats.org/drawingml/2006/main">
+              <a:graphicData uri="http://schemas.openxmlformats.org/drawingml/2006/picture">
+                <pic:pic xmlns:pic="http://schemas.openxmlformats.org/drawingml/2006/picture">
+                  <pic:nvPicPr>
+                    <pic:cNvPr id="0" name="class_diagram_database_generator.jpg"/>
+                    <pic:cNvPicPr/>
+                  </pic:nvPicPr>
+                  <pic:blipFill>
+                    <a:blip r:embed="rId17"/>
+                    <a:stretch>
+                      <a:fillRect/>
+                    </a:stretch>
+                  </pic:blipFill>
+                  <pic:spPr>
+                    <a:xfrm>
+                      <a:off x="0" y="0"/>
+                      <a:ext cx="5939790" cy="1699895"/>
+                    </a:xfrm>
+                    <a:prstGeom prst="rect">
+                      <a:avLst/>
+                    </a:prstGeom>
+                  </pic:spPr>
+                </pic:pic>
+              </a:graphicData>
+            </a:graphic>
+          </wp:inline>
+        </w:drawing>
+      </w:r>
+    </w:p>
+    <w:p>
+      <w:pPr>
+        <w:pStyle w:val="a9"/>
+        <w:rPr>
+          <w:lang w:eastAsia="zh-CN"/>
+        </w:rPr>
+      </w:pPr>
+      <w:r>
+        <w:rPr>
+          <w:lang w:eastAsia="zh-CN"/>
+        </w:rPr>
+        <w:t>Рисунок 9 – диаграмма классов для генераторов таблиц</w:t>
+      </w:r>
+    </w:p>
+    <w:p>
+      <w:pPr>
+        <w:rPr>
+          <w:lang w:eastAsia="zh-CN"/>
+        </w:rPr>
+      </w:pPr>
+    </w:p>
+    <w:p>
+      <w:pPr>
+        <w:rPr>
+          <w:lang w:val="en-US" w:eastAsia="zh-CN"/>
+        </w:rPr>
+      </w:pPr>
+      <w:r>
+        <w:rPr>
+          <w:lang w:eastAsia="zh-CN"/>
+        </w:rPr>
+        <w:t xml:space="preserve">Кроме создания генераторов столбцов, перед началом процесса генерации данных необходимо сформировать граф, который будет описывать </w:t>
+      </w:r>
+      <w:r>
+        <w:rPr>
+          <w:lang w:eastAsia="zh-CN"/>
+        </w:rPr>
+        <w:lastRenderedPageBreak/>
+        <w:t xml:space="preserve">отношения таблиц через внешние ключи. Граф, описанный в классе </w:t>
+      </w:r>
+      <w:r>
+        <w:rPr>
+          <w:lang w:val="en-US" w:eastAsia="zh-CN"/>
+        </w:rPr>
+        <w:t>TableGraph</w:t>
+      </w:r>
+      <w:r>
+        <w:rPr>
+          <w:lang w:eastAsia="zh-CN"/>
+        </w:rPr>
+        <w:t xml:space="preserve">, </w:t>
+      </w:r>
+      <w:r>
+        <w:rPr>
+          <w:lang w:eastAsia="zh-CN"/>
+        </w:rPr>
+        <w:t xml:space="preserve">представляет собой список объектов класса </w:t>
+      </w:r>
+      <w:r>
+        <w:rPr>
+          <w:lang w:val="en-US" w:eastAsia="zh-CN"/>
+        </w:rPr>
+        <w:t>TableGraphNode</w:t>
+      </w:r>
+      <w:r>
+        <w:rPr>
+          <w:lang w:eastAsia="zh-CN"/>
+        </w:rPr>
+        <w:t xml:space="preserve">, </w:t>
+      </w:r>
+      <w:r>
+        <w:rPr>
+          <w:lang w:eastAsia="zh-CN"/>
+        </w:rPr>
+        <w:t xml:space="preserve">каждый из которых содержит поле </w:t>
+      </w:r>
+      <w:r>
+        <w:rPr>
+          <w:lang w:val="en-US" w:eastAsia="zh-CN"/>
+        </w:rPr>
+        <w:t>tableName</w:t>
+      </w:r>
+      <w:r>
+        <w:rPr>
+          <w:lang w:eastAsia="zh-CN"/>
+        </w:rPr>
+        <w:t xml:space="preserve"> </w:t>
+      </w:r>
+      <w:r>
+        <w:rPr>
+          <w:lang w:eastAsia="zh-CN"/>
+        </w:rPr>
+        <w:t xml:space="preserve">строкового типа, а также поля </w:t>
+      </w:r>
+      <w:r>
+        <w:rPr>
+          <w:lang w:val="en-US" w:eastAsia="zh-CN"/>
+        </w:rPr>
+        <w:t>children</w:t>
+      </w:r>
+      <w:r>
+        <w:rPr>
+          <w:lang w:eastAsia="zh-CN"/>
+        </w:rPr>
+        <w:t xml:space="preserve"> </w:t>
+      </w:r>
+      <w:r>
+        <w:rPr>
+          <w:lang w:eastAsia="zh-CN"/>
+        </w:rPr>
+        <w:t xml:space="preserve">и </w:t>
+      </w:r>
+      <w:r>
+        <w:rPr>
+          <w:lang w:val="en-US" w:eastAsia="zh-CN"/>
+        </w:rPr>
+        <w:t>parents</w:t>
+      </w:r>
+      <w:r>
+        <w:rPr>
+          <w:lang w:eastAsia="zh-CN"/>
+        </w:rPr>
+        <w:t xml:space="preserve"> </w:t>
+      </w:r>
+      <w:r>
+        <w:rPr>
+          <w:lang w:eastAsia="zh-CN"/>
+        </w:rPr>
+        <w:t xml:space="preserve">типа </w:t>
+      </w:r>
+      <w:r>
+        <w:rPr>
+          <w:lang w:val="en-US" w:eastAsia="zh-CN"/>
+        </w:rPr>
+        <w:t>List</w:t>
+      </w:r>
+      <w:r>
+        <w:rPr>
+          <w:lang w:eastAsia="zh-CN"/>
+        </w:rPr>
+        <w:t>&lt;</w:t>
+      </w:r>
+      <w:r>
+        <w:rPr>
+          <w:lang w:val="en-US" w:eastAsia="zh-CN"/>
+        </w:rPr>
+        <w:t>RelationMapElement</w:t>
+      </w:r>
+      <w:r>
+        <w:rPr>
+          <w:lang w:eastAsia="zh-CN"/>
+        </w:rPr>
+        <w:t>&gt;</w:t>
+      </w:r>
+      <w:r>
+        <w:rPr>
+          <w:lang w:eastAsia="zh-CN"/>
+        </w:rPr>
+        <w:t xml:space="preserve">. В первом содержится список таблиц, на которые указывают внешние ключи в таблице с именем </w:t>
+      </w:r>
+      <w:r>
+        <w:rPr>
+          <w:lang w:val="en-US" w:eastAsia="zh-CN"/>
+        </w:rPr>
+        <w:t>tableName</w:t>
+      </w:r>
+      <w:r>
+        <w:rPr>
+          <w:lang w:eastAsia="zh-CN"/>
+        </w:rPr>
+        <w:t xml:space="preserve">, во втором – список таблиц, внешние ключи которых ссылаются на таблицу с именем </w:t>
+      </w:r>
+      <w:r>
+        <w:rPr>
+          <w:lang w:val="en-US" w:eastAsia="zh-CN"/>
+        </w:rPr>
+        <w:t>tableName</w:t>
+      </w:r>
+      <w:r>
+        <w:rPr>
+          <w:lang w:eastAsia="zh-CN"/>
+        </w:rPr>
+        <w:t xml:space="preserve">. </w:t>
+      </w:r>
+      <w:r>
+        <w:rPr>
+          <w:lang w:eastAsia="zh-CN"/>
+        </w:rPr>
+        <w:t xml:space="preserve">Класс </w:t>
+      </w:r>
+      <w:r>
+        <w:rPr>
+          <w:lang w:val="en-US" w:eastAsia="zh-CN"/>
+        </w:rPr>
+        <w:t>RelationMapElement</w:t>
+      </w:r>
+      <w:r>
+        <w:rPr>
+          <w:lang w:eastAsia="zh-CN"/>
+        </w:rPr>
+        <w:t xml:space="preserve"> </w:t>
+      </w:r>
+      <w:r>
+        <w:rPr>
+          <w:lang w:eastAsia="zh-CN"/>
+        </w:rPr>
+        <w:t xml:space="preserve">содержит поле </w:t>
+      </w:r>
+      <w:r>
+        <w:rPr>
+          <w:lang w:val="en-US" w:eastAsia="zh-CN"/>
+        </w:rPr>
+        <w:t>foreignKeyName</w:t>
+      </w:r>
+      <w:r>
+        <w:rPr>
+          <w:lang w:eastAsia="zh-CN"/>
+        </w:rPr>
+        <w:t xml:space="preserve">, </w:t>
+      </w:r>
+      <w:r>
+        <w:rPr>
+          <w:lang w:eastAsia="zh-CN"/>
+        </w:rPr>
+        <w:t xml:space="preserve">обозначающее имя колонки с ограничением внешнего ключа, поле </w:t>
+      </w:r>
+      <w:r>
+        <w:rPr>
+          <w:lang w:val="en-US" w:eastAsia="zh-CN"/>
+        </w:rPr>
+        <w:t>node</w:t>
+      </w:r>
+      <w:r>
+        <w:rPr>
+          <w:lang w:eastAsia="zh-CN"/>
+        </w:rPr>
+        <w:t xml:space="preserve"> </w:t>
+      </w:r>
+      <w:r>
+        <w:rPr>
+          <w:lang w:eastAsia="zh-CN"/>
+        </w:rPr>
+        <w:t xml:space="preserve">типа </w:t>
+      </w:r>
+      <w:r>
+        <w:rPr>
+          <w:lang w:val="en-US" w:eastAsia="zh-CN"/>
+        </w:rPr>
+        <w:t>TableGraphNode</w:t>
+      </w:r>
+      <w:r>
+        <w:rPr>
+          <w:lang w:eastAsia="zh-CN"/>
+        </w:rPr>
+        <w:t xml:space="preserve">, </w:t>
+      </w:r>
+      <w:r>
+        <w:rPr>
+          <w:lang w:eastAsia="zh-CN"/>
+        </w:rPr>
+        <w:t>указывающее на таблицу, с которой через этот внешний ключ связана исходная таблица</w:t>
+      </w:r>
+      <w:r>
+        <w:rPr>
+          <w:lang w:eastAsia="zh-CN"/>
+        </w:rPr>
+        <w:t xml:space="preserve">, </w:t>
+      </w:r>
+      <w:r>
+        <w:rPr>
+          <w:lang w:eastAsia="zh-CN"/>
+        </w:rPr>
+        <w:t xml:space="preserve">а также поле </w:t>
+      </w:r>
+      <w:r>
+        <w:rPr>
+          <w:lang w:val="en-US" w:eastAsia="zh-CN"/>
+        </w:rPr>
+        <w:t>distribution</w:t>
+      </w:r>
+      <w:r>
+        <w:rPr>
+          <w:lang w:eastAsia="zh-CN"/>
+        </w:rPr>
+        <w:t xml:space="preserve">, </w:t>
+      </w:r>
+      <w:r>
+        <w:rPr>
+          <w:lang w:eastAsia="zh-CN"/>
+        </w:rPr>
+        <w:t xml:space="preserve">описывающее кратность связи. Кроме этого, имеются поля </w:t>
+      </w:r>
+      <w:r>
+        <w:rPr>
+          <w:lang w:val="en-US" w:eastAsia="zh-CN"/>
+        </w:rPr>
+        <w:t>targetZeroChance</w:t>
+      </w:r>
+      <w:r>
+        <w:rPr>
+          <w:lang w:eastAsia="zh-CN"/>
+        </w:rPr>
+        <w:t xml:space="preserve"> </w:t>
+      </w:r>
+      <w:r>
+        <w:rPr>
+          <w:lang w:eastAsia="zh-CN"/>
+        </w:rPr>
+        <w:t xml:space="preserve">и </w:t>
+      </w:r>
+      <w:r>
+        <w:rPr>
+          <w:lang w:val="en-US" w:eastAsia="zh-CN"/>
+        </w:rPr>
+        <w:t>sourceZeroChance</w:t>
+      </w:r>
+      <w:r>
+        <w:rPr>
+          <w:lang w:eastAsia="zh-CN"/>
+        </w:rPr>
+        <w:t xml:space="preserve">, значения которых взяты из соответствующих полей в соответствующем экземпляре класса </w:t>
+      </w:r>
+      <w:r>
+        <w:rPr>
+          <w:lang w:val="en-US" w:eastAsia="zh-CN"/>
+        </w:rPr>
+        <w:t>ForeignKey</w:t>
+      </w:r>
+      <w:r>
+        <w:rPr>
+          <w:lang w:eastAsia="zh-CN"/>
+        </w:rPr>
+        <w:t xml:space="preserve"> </w:t>
+      </w:r>
+      <w:r>
+        <w:rPr>
+          <w:lang w:eastAsia="zh-CN"/>
+        </w:rPr>
+        <w:t>в исходных данных.</w:t>
+      </w:r>
+    </w:p>
+    <w:p>
+      <w:pPr>
+        <w:rPr>
+          <w:lang w:val="en-US" w:eastAsia="zh-CN"/>
+        </w:rPr>
+      </w:pPr>
+      <w:r>
+        <w:rPr>
+          <w:lang w:eastAsia="zh-CN"/>
+        </w:rPr>
+        <w:t>Класс</w:t>
+      </w:r>
+      <w:r>
+        <w:rPr>
+          <w:lang w:eastAsia="zh-CN"/>
+        </w:rPr>
+        <w:t xml:space="preserve"> </w:t>
+      </w:r>
+      <w:r>
+        <w:rPr>
+          <w:lang w:val="en-US" w:eastAsia="zh-CN"/>
+        </w:rPr>
+        <w:t>TableGraph</w:t>
+      </w:r>
+      <w:r>
+        <w:rPr>
+          <w:lang w:eastAsia="zh-CN"/>
+        </w:rPr>
+        <w:t xml:space="preserve"> </w:t>
+      </w:r>
+      <w:r>
+        <w:rPr>
+          <w:lang w:eastAsia="zh-CN"/>
+        </w:rPr>
+        <w:t>заполняется</w:t>
+      </w:r>
+      <w:r>
+        <w:rPr>
+          <w:lang w:eastAsia="zh-CN"/>
+        </w:rPr>
+        <w:t xml:space="preserve"> </w:t>
+      </w:r>
+      <w:r>
+        <w:rPr>
+          <w:lang w:eastAsia="zh-CN"/>
+        </w:rPr>
+        <w:t>на</w:t>
+      </w:r>
+      <w:r>
+        <w:rPr>
+          <w:lang w:eastAsia="zh-CN"/>
+        </w:rPr>
+        <w:t xml:space="preserve"> </w:t>
+      </w:r>
+      <w:r>
+        <w:rPr>
+          <w:lang w:eastAsia="zh-CN"/>
+        </w:rPr>
+        <w:t>основе</w:t>
+      </w:r>
+      <w:r>
+        <w:rPr>
+          <w:lang w:eastAsia="zh-CN"/>
+        </w:rPr>
+        <w:t xml:space="preserve"> </w:t>
+      </w:r>
+      <w:r>
+        <w:rPr>
+          <w:lang w:eastAsia="zh-CN"/>
+        </w:rPr>
+        <w:t>экземпляров</w:t>
+      </w:r>
+      <w:r>
+        <w:rPr>
+          <w:lang w:eastAsia="zh-CN"/>
+        </w:rPr>
+        <w:t xml:space="preserve"> </w:t>
+      </w:r>
+      <w:r>
+        <w:rPr>
+          <w:lang w:eastAsia="zh-CN"/>
+        </w:rPr>
+        <w:t>классов</w:t>
+      </w:r>
+      <w:r>
+        <w:rPr>
+          <w:lang w:eastAsia="zh-CN"/>
+        </w:rPr>
+        <w:t xml:space="preserve"> </w:t>
+      </w:r>
+      <w:r>
+        <w:rPr>
+          <w:lang w:val="en-US" w:eastAsia="zh-CN"/>
+        </w:rPr>
+        <w:t>DatabaseSchema</w:t>
+      </w:r>
+      <w:r>
+        <w:rPr>
+          <w:lang w:eastAsia="zh-CN"/>
+        </w:rPr>
+        <w:t xml:space="preserve"> </w:t>
+      </w:r>
+      <w:r>
+        <w:rPr>
+          <w:lang w:eastAsia="zh-CN"/>
+        </w:rPr>
+        <w:t>и</w:t>
+      </w:r>
+      <w:r>
+        <w:rPr>
+          <w:lang w:eastAsia="zh-CN"/>
+        </w:rPr>
+        <w:t xml:space="preserve"> </w:t>
+      </w:r>
+      <w:r>
+        <w:rPr>
+          <w:lang w:val="en-US" w:eastAsia="zh-CN"/>
+        </w:rPr>
+        <w:t>ConstraintSet</w:t>
+      </w:r>
+      <w:r>
+        <w:rPr>
+          <w:lang w:eastAsia="zh-CN"/>
+        </w:rPr>
+        <w:t xml:space="preserve">, </w:t>
+      </w:r>
+      <w:r>
+        <w:rPr>
+          <w:lang w:eastAsia="zh-CN"/>
+        </w:rPr>
+        <w:t xml:space="preserve">полученных при анализе исходных данных. Диаграмма классов для графа отношения таблиц приведена на рисунке </w:t>
+      </w:r>
+      <w:r>
+        <w:rPr>
+          <w:lang w:val="en-US" w:eastAsia="zh-CN"/>
+        </w:rPr>
+        <w:t>10.</w:t>
+      </w:r>
+    </w:p>
+    <w:p>
+      <w:pPr>
+        <w:rPr>
+          <w:lang w:val="en-US" w:eastAsia="zh-CN"/>
+        </w:rPr>
+      </w:pPr>
+    </w:p>
+    <w:p>
+      <w:pPr>
+        <w:pStyle w:val="1"/>
+        <w:rPr>
+          <w:lang w:val="en-US" w:eastAsia="zh-CN"/>
+        </w:rPr>
+      </w:pPr>
+      <w:r>
+        <w:rPr>
+          <w:noProof/>
+          <w:lang w:eastAsia="zh-CN"/>
+        </w:rPr>
+        <w:drawing>
+          <wp:inline distT="0" distB="0" distL="0" distR="0">
+            <wp:extent cx="5248275" cy="2983785"/>
+            <wp:effectExtent l="19050" t="0" r="9525" b="0"/>
+            <wp:docPr id="15" name="Рисунок 14" descr="class_diagram_relation_graph.jpg"/>
+            <wp:cNvGraphicFramePr>
+              <a:graphicFrameLocks xmlns:a="http://schemas.openxmlformats.org/drawingml/2006/main" noChangeAspect="1"/>
+            </wp:cNvGraphicFramePr>
+            <a:graphic xmlns:a="http://schemas.openxmlformats.org/drawingml/2006/main">
+              <a:graphicData uri="http://schemas.openxmlformats.org/drawingml/2006/picture">
+                <pic:pic xmlns:pic="http://schemas.openxmlformats.org/drawingml/2006/picture">
+                  <pic:nvPicPr>
+                    <pic:cNvPr id="0" name="class_diagram_relation_graph.jpg"/>
+                    <pic:cNvPicPr/>
+                  </pic:nvPicPr>
+                  <pic:blipFill>
+                    <a:blip r:embed="rId18" cstate="print"/>
+                    <a:stretch>
+                      <a:fillRect/>
+                    </a:stretch>
+                  </pic:blipFill>
+                  <pic:spPr>
+                    <a:xfrm>
+                      <a:off x="0" y="0"/>
+                      <a:ext cx="5248275" cy="2983785"/>
+                    </a:xfrm>
+                    <a:prstGeom prst="rect">
+                      <a:avLst/>
+                    </a:prstGeom>
+                  </pic:spPr>
+                </pic:pic>
+              </a:graphicData>
+            </a:graphic>
+          </wp:inline>
+        </w:drawing>
+      </w:r>
+    </w:p>
+    <w:p>
+      <w:pPr>
+        <w:pStyle w:val="a9"/>
+      </w:pPr>
+      <w:r>
+        <w:rPr>
+          <w:lang w:eastAsia="zh-CN"/>
+        </w:rPr>
+        <w:t xml:space="preserve">Рисунок </w:t>
+      </w:r>
+      <w:r>
+        <w:rPr>
+          <w:lang w:eastAsia="zh-CN"/>
+        </w:rPr>
+        <w:t>10 – диаграмма классов для графа отношения таблиц</w:t>
+      </w:r>
+    </w:p>
+    <w:p>
+      <w:pPr>
+        <w:rPr>
+          <w:lang w:eastAsia="zh-CN"/>
+        </w:rPr>
+      </w:pPr>
+    </w:p>
+    <w:p>
+      <w:pPr>
+        <w:rPr>
+          <w:lang w:eastAsia="zh-CN"/>
+        </w:rPr>
+      </w:pPr>
+      <w:r>
+        <w:rPr>
+          <w:lang w:eastAsia="zh-CN"/>
+        </w:rPr>
+        <w:lastRenderedPageBreak/>
+        <w:t xml:space="preserve">За генерацию численных значений отвечают реализующие австрактный класс </w:t>
+      </w:r>
+      <w:r>
+        <w:rPr>
+          <w:lang w:val="en-US" w:eastAsia="zh-CN"/>
+        </w:rPr>
+        <w:t>ColumnGenerator</w:t>
+      </w:r>
+      <w:r>
+        <w:rPr>
+          <w:lang w:eastAsia="zh-CN"/>
+        </w:rPr>
+        <w:t xml:space="preserve"> классы </w:t>
+      </w:r>
+      <w:r>
+        <w:rPr>
+          <w:lang w:val="en-US" w:eastAsia="zh-CN"/>
+        </w:rPr>
+        <w:t>IntegerGenerator</w:t>
+      </w:r>
+      <w:r>
+        <w:rPr>
+          <w:rFonts w:hint="eastAsia"/>
+          <w:lang w:eastAsia="zh-CN"/>
+        </w:rPr>
+        <w:t xml:space="preserve"> </w:t>
+      </w:r>
+      <w:r>
+        <w:rPr>
+          <w:lang w:eastAsia="zh-CN"/>
+        </w:rPr>
+        <w:t xml:space="preserve">и </w:t>
+      </w:r>
+      <w:r>
+        <w:rPr>
+          <w:lang w:val="en-US" w:eastAsia="zh-CN"/>
+        </w:rPr>
+        <w:t>FloatGenerator</w:t>
+      </w:r>
+      <w:r>
+        <w:rPr>
+          <w:lang w:eastAsia="zh-CN"/>
+        </w:rPr>
+        <w:t xml:space="preserve">. </w:t>
+      </w:r>
+      <w:r>
+        <w:rPr>
+          <w:lang w:eastAsia="zh-CN"/>
+        </w:rPr>
+        <w:t xml:space="preserve">Данные два класса отличаются только полем </w:t>
+      </w:r>
+      <w:r>
+        <w:rPr>
+          <w:lang w:val="en-US" w:eastAsia="zh-CN"/>
+        </w:rPr>
+        <w:t>distribution</w:t>
+      </w:r>
+      <w:r>
+        <w:rPr>
+          <w:lang w:eastAsia="zh-CN"/>
+        </w:rPr>
+        <w:t xml:space="preserve">, </w:t>
+      </w:r>
+      <w:r>
+        <w:rPr>
+          <w:lang w:eastAsia="zh-CN"/>
+        </w:rPr>
+        <w:t xml:space="preserve">которое в случае </w:t>
+      </w:r>
+      <w:r>
+        <w:rPr>
+          <w:lang w:val="en-US" w:eastAsia="zh-CN"/>
+        </w:rPr>
+        <w:t>IntegerGenerator</w:t>
+      </w:r>
+      <w:r>
+        <w:rPr>
+          <w:lang w:eastAsia="zh-CN"/>
+        </w:rPr>
+        <w:t xml:space="preserve"> </w:t>
+      </w:r>
+      <w:r>
+        <w:rPr>
+          <w:lang w:eastAsia="zh-CN"/>
+        </w:rPr>
+        <w:t>имеет тип</w:t>
+      </w:r>
+      <w:r>
+        <w:rPr>
+          <w:lang w:eastAsia="zh-CN"/>
+        </w:rPr>
+        <w:t xml:space="preserve"> </w:t>
+      </w:r>
+      <w:r>
+        <w:rPr>
+          <w:lang w:val="en-US" w:eastAsia="zh-CN"/>
+        </w:rPr>
+        <w:t>DiscreteDistribution</w:t>
+      </w:r>
+      <w:r>
+        <w:rPr>
+          <w:lang w:eastAsia="zh-CN"/>
+        </w:rPr>
+        <w:t xml:space="preserve">, </w:t>
+      </w:r>
+      <w:r>
+        <w:rPr>
+          <w:lang w:eastAsia="zh-CN"/>
+        </w:rPr>
+        <w:t xml:space="preserve">а в случае </w:t>
+      </w:r>
+      <w:r>
+        <w:rPr>
+          <w:lang w:val="en-US" w:eastAsia="zh-CN"/>
+        </w:rPr>
+        <w:t>FloatGenerator</w:t>
+      </w:r>
+      <w:r>
+        <w:rPr>
+          <w:lang w:eastAsia="zh-CN"/>
+        </w:rPr>
+        <w:t xml:space="preserve"> </w:t>
+      </w:r>
+      <w:r>
+        <w:rPr>
+          <w:lang w:eastAsia="zh-CN"/>
+        </w:rPr>
+        <w:t>–</w:t>
+      </w:r>
+      <w:r>
+        <w:rPr>
+          <w:lang w:eastAsia="zh-CN"/>
+        </w:rPr>
+        <w:t xml:space="preserve"> </w:t>
+      </w:r>
+      <w:r>
+        <w:rPr>
+          <w:lang w:val="en-US" w:eastAsia="zh-CN"/>
+        </w:rPr>
+        <w:t>ContinuousDistribution</w:t>
+      </w:r>
+      <w:r>
+        <w:rPr>
+          <w:lang w:eastAsia="zh-CN"/>
+        </w:rPr>
+        <w:t>.</w:t>
+      </w:r>
+    </w:p>
+    <w:p>
+      <w:pPr>
+        <w:rPr>
+          <w:lang w:eastAsia="zh-CN"/>
+        </w:rPr>
+      </w:pPr>
+      <w:r>
+        <w:rPr>
+          <w:lang w:eastAsia="zh-CN"/>
+        </w:rPr>
+        <w:t xml:space="preserve">Генерация значений для равномерного дискретного распределение, равномерного непрерывного распределения, а также нормального распределения осуществляется крайне просто благодаря встроенным </w:t>
+      </w:r>
+      <w:r>
+        <w:rPr>
+          <w:lang w:eastAsia="zh-CN"/>
+        </w:rPr>
+        <w:t xml:space="preserve">в класс </w:t>
+      </w:r>
+      <w:r>
+        <w:rPr>
+          <w:lang w:val="en-US" w:eastAsia="zh-CN"/>
+        </w:rPr>
+        <w:t>Random</w:t>
+      </w:r>
+      <w:r>
+        <w:rPr>
+          <w:lang w:eastAsia="zh-CN"/>
+        </w:rPr>
+        <w:t xml:space="preserve"> </w:t>
+      </w:r>
+      <w:r>
+        <w:rPr>
+          <w:lang w:eastAsia="zh-CN"/>
+        </w:rPr>
+        <w:t xml:space="preserve">из стандартного пакета </w:t>
+      </w:r>
+      <w:r>
+        <w:rPr>
+          <w:lang w:val="en-US" w:eastAsia="zh-CN"/>
+        </w:rPr>
+        <w:t>java</w:t>
+      </w:r>
+      <w:r>
+        <w:rPr>
+          <w:lang w:eastAsia="zh-CN"/>
+        </w:rPr>
+        <w:t>.</w:t>
+      </w:r>
+      <w:r>
+        <w:rPr>
+          <w:lang w:val="en-US" w:eastAsia="zh-CN"/>
+        </w:rPr>
+        <w:t>util</w:t>
+      </w:r>
+      <w:r>
+        <w:rPr>
+          <w:lang w:eastAsia="zh-CN"/>
+        </w:rPr>
+        <w:t xml:space="preserve"> </w:t>
+      </w:r>
+      <w:r>
+        <w:rPr>
+          <w:lang w:eastAsia="zh-CN"/>
+        </w:rPr>
+        <w:t xml:space="preserve">методам </w:t>
+      </w:r>
+      <w:r>
+        <w:rPr>
+          <w:lang w:val="en-US" w:eastAsia="zh-CN"/>
+        </w:rPr>
+        <w:t>nextInt</w:t>
+      </w:r>
+      <w:r>
+        <w:rPr>
+          <w:lang w:eastAsia="zh-CN"/>
+        </w:rPr>
+        <w:t xml:space="preserve">(), </w:t>
+      </w:r>
+      <w:r>
+        <w:rPr>
+          <w:lang w:val="en-US" w:eastAsia="zh-CN"/>
+        </w:rPr>
+        <w:t>nextFloat</w:t>
+      </w:r>
+      <w:r>
+        <w:rPr>
+          <w:lang w:eastAsia="zh-CN"/>
+        </w:rPr>
+        <w:t xml:space="preserve">() </w:t>
+      </w:r>
+      <w:r>
+        <w:rPr>
+          <w:lang w:eastAsia="zh-CN"/>
+        </w:rPr>
+        <w:t xml:space="preserve">и </w:t>
+      </w:r>
+      <w:r>
+        <w:rPr>
+          <w:lang w:val="en-US" w:eastAsia="zh-CN"/>
+        </w:rPr>
+        <w:t>next</w:t>
+      </w:r>
+      <w:r>
+        <w:rPr>
+          <w:lang w:val="en-US" w:eastAsia="zh-CN"/>
+        </w:rPr>
+        <w:t>Gaussian</w:t>
+      </w:r>
+      <w:r>
+        <w:rPr>
+          <w:lang w:eastAsia="zh-CN"/>
+        </w:rPr>
+        <w:t xml:space="preserve">(). </w:t>
+      </w:r>
+      <w:r>
+        <w:rPr>
+          <w:lang w:eastAsia="zh-CN"/>
+        </w:rPr>
+        <w:t>Однако для биномиального распределения, экспоненциального распределения</w:t>
+      </w:r>
+      <w:r>
+        <w:rPr>
+          <w:lang w:eastAsia="zh-CN"/>
+        </w:rPr>
+        <w:t xml:space="preserve"> и распределения Пуассона</w:t>
+      </w:r>
+      <w:r>
+        <w:rPr>
+          <w:lang w:eastAsia="zh-CN"/>
+        </w:rPr>
+        <w:t xml:space="preserve"> необходимо использовать собственные алгоритмы.</w:t>
+      </w:r>
+    </w:p>
+    <w:p>
+      <w:pPr>
+        <w:rPr>
+          <w:lang w:eastAsia="zh-CN"/>
+        </w:rPr>
+      </w:pPr>
+      <w:r>
+        <w:rPr>
+          <w:lang w:eastAsia="zh-CN"/>
+        </w:rPr>
+        <w:t>Самым простым способом генерации значений, подчинённых биномиальному распределению, является проведение эксперимент</w:t>
+      </w:r>
+      <w:r>
+        <w:rPr>
+          <w:lang w:eastAsia="zh-CN"/>
+        </w:rPr>
+        <w:t>а Бернулли</w:t>
+      </w:r>
+      <w:r>
+        <w:rPr>
+          <w:lang w:eastAsia="zh-CN"/>
+        </w:rPr>
+        <w:t xml:space="preserve">, которое описывается данным типом распределения. </w:t>
+      </w:r>
+      <w:r>
+        <w:rPr>
+          <w:lang w:eastAsia="zh-CN"/>
+        </w:rPr>
+        <w:t xml:space="preserve">Алгоритм генерации значений данного типа описан на рисунке 11. Здесь </w:t>
+      </w:r>
+      <w:r>
+        <w:rPr>
+          <w:lang w:val="en-US" w:eastAsia="zh-CN"/>
+        </w:rPr>
+        <w:t>n</w:t>
+      </w:r>
+      <w:r>
+        <w:rPr>
+          <w:lang w:eastAsia="zh-CN"/>
+        </w:rPr>
+        <w:t xml:space="preserve"> – </w:t>
+      </w:r>
+      <w:r>
+        <w:rPr>
+          <w:lang w:eastAsia="zh-CN"/>
+        </w:rPr>
+        <w:t xml:space="preserve">количество проведённых испытаний, </w:t>
+      </w:r>
+      <w:r>
+        <w:rPr>
+          <w:lang w:val="en-US" w:eastAsia="zh-CN"/>
+        </w:rPr>
+        <w:t>p</w:t>
+      </w:r>
+      <w:r>
+        <w:rPr>
+          <w:lang w:eastAsia="zh-CN"/>
+        </w:rPr>
+        <w:t xml:space="preserve"> – </w:t>
+      </w:r>
+      <w:r>
+        <w:rPr>
+          <w:lang w:eastAsia="zh-CN"/>
+        </w:rPr>
+        <w:t>вероятность успеха в отдельном испытании.</w:t>
+      </w:r>
+      <w:r>
+        <w:rPr>
+          <w:lang w:eastAsia="zh-CN"/>
+        </w:rPr>
+        <w:t xml:space="preserve"> </w:t>
+      </w:r>
+      <w:r>
+        <w:rPr>
+          <w:lang w:val="en-US" w:eastAsia="zh-CN"/>
+        </w:rPr>
+        <w:t>randInt</w:t>
+      </w:r>
+      <w:r>
+        <w:rPr>
+          <w:lang w:eastAsia="zh-CN"/>
+        </w:rPr>
+        <w:t>(</w:t>
+      </w:r>
+      <w:r>
+        <w:rPr>
+          <w:lang w:val="en-US" w:eastAsia="zh-CN"/>
+        </w:rPr>
+        <w:t>m</w:t>
+      </w:r>
+      <w:r>
+        <w:rPr>
+          <w:lang w:eastAsia="zh-CN"/>
+        </w:rPr>
+        <w:t xml:space="preserve">, </w:t>
+      </w:r>
+      <w:r>
+        <w:rPr>
+          <w:lang w:val="en-US" w:eastAsia="zh-CN"/>
+        </w:rPr>
+        <w:t>k</w:t>
+      </w:r>
+      <w:r>
+        <w:rPr>
+          <w:lang w:eastAsia="zh-CN"/>
+        </w:rPr>
+        <w:t xml:space="preserve">) </w:t>
+      </w:r>
+      <w:r>
+        <w:rPr>
+          <w:lang w:eastAsia="zh-CN"/>
+        </w:rPr>
+        <w:t>–</w:t>
+      </w:r>
+      <w:r>
+        <w:rPr>
+          <w:lang w:eastAsia="zh-CN"/>
+        </w:rPr>
+        <w:t xml:space="preserve"> </w:t>
+      </w:r>
+      <w:r>
+        <w:rPr>
+          <w:lang w:eastAsia="zh-CN"/>
+        </w:rPr>
+        <w:t>функция, возвращающая случайное</w:t>
+      </w:r>
+      <w:r>
+        <w:rPr>
+          <w:lang w:eastAsia="zh-CN"/>
+        </w:rPr>
+        <w:t xml:space="preserve"> </w:t>
+      </w:r>
+      <w:r>
+        <w:rPr>
+          <w:lang w:eastAsia="zh-CN"/>
+        </w:rPr>
+        <w:t xml:space="preserve">число с плавающей точкой от </w:t>
+      </w:r>
+      <w:r>
+        <w:rPr>
+          <w:lang w:val="en-US" w:eastAsia="zh-CN"/>
+        </w:rPr>
+        <w:t>m</w:t>
+      </w:r>
+      <w:r>
+        <w:rPr>
+          <w:lang w:eastAsia="zh-CN"/>
+        </w:rPr>
+        <w:t xml:space="preserve"> </w:t>
+      </w:r>
+      <w:r>
+        <w:rPr>
+          <w:lang w:eastAsia="zh-CN"/>
+        </w:rPr>
+        <w:t xml:space="preserve">до </w:t>
+      </w:r>
+      <w:r>
+        <w:rPr>
+          <w:lang w:val="en-US" w:eastAsia="zh-CN"/>
+        </w:rPr>
+        <w:t>k</w:t>
+      </w:r>
+      <w:r>
+        <w:rPr>
+          <w:lang w:eastAsia="zh-CN"/>
+        </w:rPr>
+        <w:t>.</w:t>
+      </w:r>
+    </w:p>
+    <w:p>
+      <w:pPr>
+        <w:rPr>
+          <w:lang w:eastAsia="zh-CN"/>
+        </w:rPr>
+      </w:pPr>
+    </w:p>
+    <w:p>
+      <w:pPr>
+        <w:pStyle w:val="1"/>
+        <w:rPr>
+          <w:lang w:eastAsia="zh-CN"/>
+        </w:rPr>
+      </w:pPr>
+      <w:r>
+        <w:rPr>
+          <w:noProof/>
+          <w:lang w:eastAsia="zh-CN"/>
+        </w:rPr>
+        <w:drawing>
+          <wp:inline distT="0" distB="0" distL="0" distR="0">
+            <wp:extent cx="2428875" cy="1019175"/>
+            <wp:effectExtent l="19050" t="0" r="9525" b="0"/>
+            <wp:docPr id="20" name="Рисунок 19" descr="алгоритм биномиальное.jpg"/>
+            <wp:cNvGraphicFramePr>
+              <a:graphicFrameLocks xmlns:a="http://schemas.openxmlformats.org/drawingml/2006/main" noChangeAspect="1"/>
+            </wp:cNvGraphicFramePr>
+            <a:graphic xmlns:a="http://schemas.openxmlformats.org/drawingml/2006/main">
+              <a:graphicData uri="http://schemas.openxmlformats.org/drawingml/2006/picture">
+                <pic:pic xmlns:pic="http://schemas.openxmlformats.org/drawingml/2006/picture">
+                  <pic:nvPicPr>
+                    <pic:cNvPr id="0" name="алгоритм биномиальное.jpg"/>
+                    <pic:cNvPicPr/>
+                  </pic:nvPicPr>
+                  <pic:blipFill>
+                    <a:blip r:embed="rId19"/>
+                    <a:stretch>
+                      <a:fillRect/>
+                    </a:stretch>
+                  </pic:blipFill>
+                  <pic:spPr>
+                    <a:xfrm>
+                      <a:off x="0" y="0"/>
+                      <a:ext cx="2428875" cy="1019175"/>
+                    </a:xfrm>
+                    <a:prstGeom prst="rect">
+                      <a:avLst/>
+                    </a:prstGeom>
+                  </pic:spPr>
+                </pic:pic>
+              </a:graphicData>
+            </a:graphic>
+          </wp:inline>
+        </w:drawing>
+      </w:r>
+    </w:p>
+    <w:p>
+      <w:pPr>
+        <w:pStyle w:val="a9"/>
+        <w:rPr>
+          <w:lang w:eastAsia="zh-CN"/>
+        </w:rPr>
+      </w:pPr>
+      <w:r>
+        <w:rPr>
+          <w:lang w:eastAsia="zh-CN"/>
+        </w:rPr>
+        <w:t xml:space="preserve">Рисунок 11 </w:t>
+      </w:r>
+      <w:r>
+        <w:rPr>
+          <w:lang w:eastAsia="zh-CN"/>
+        </w:rPr>
+        <w:t>–</w:t>
+      </w:r>
+      <w:r>
+        <w:rPr>
+          <w:lang w:eastAsia="zh-CN"/>
+        </w:rPr>
+        <w:t xml:space="preserve"> </w:t>
+      </w:r>
+      <w:r>
+        <w:rPr>
+          <w:lang w:eastAsia="zh-CN"/>
+        </w:rPr>
+        <w:t>алгоритм генерации значений биномиального распределения</w:t>
+      </w:r>
+    </w:p>
+    <w:p>
+      <w:pPr>
+        <w:rPr>
+          <w:lang w:eastAsia="zh-CN"/>
+        </w:rPr>
+      </w:pPr>
+    </w:p>
+    <w:p>
+      <w:pPr>
+        <w:rPr>
+          <w:lang w:eastAsia="zh-CN"/>
+        </w:rPr>
+      </w:pPr>
+      <w:r>
+        <w:rPr>
+          <w:lang w:eastAsia="zh-CN"/>
+        </w:rPr>
+        <w:t xml:space="preserve">Для генерации значений, подчинённых экспоненциальному распределению, будет </w:t>
+      </w:r>
+      <w:r>
+        <w:rPr>
+          <w:lang w:eastAsia="zh-CN"/>
+        </w:rPr>
+        <w:t>применён</w:t>
+      </w:r>
+      <w:r>
+        <w:rPr>
+          <w:lang w:eastAsia="zh-CN"/>
+        </w:rPr>
+        <w:t xml:space="preserve"> </w:t>
+      </w:r>
+      <w:r>
+        <w:rPr>
+          <w:lang w:eastAsia="zh-CN"/>
+        </w:rPr>
+        <w:t>метод с использованием обратной функции, позволяющ</w:t>
+      </w:r>
+      <w:r>
+        <w:rPr>
+          <w:lang w:eastAsia="zh-CN"/>
+        </w:rPr>
+        <w:t>и</w:t>
+      </w:r>
+      <w:r>
+        <w:rPr>
+          <w:lang w:eastAsia="zh-CN"/>
+        </w:rPr>
+        <w:t>й связать</w:t>
+      </w:r>
+      <w:r>
+        <w:rPr>
+          <w:lang w:eastAsia="zh-CN"/>
+        </w:rPr>
+        <w:t xml:space="preserve"> </w:t>
+      </w:r>
+      <w:r>
+        <w:rPr>
+          <w:lang w:eastAsia="zh-CN"/>
+        </w:rPr>
+        <w:t xml:space="preserve">значение, подчинённое равномерному распределению, </w:t>
+      </w:r>
+      <w:r>
+        <w:rPr>
+          <w:lang w:eastAsia="zh-CN"/>
+        </w:rPr>
+        <w:lastRenderedPageBreak/>
+        <w:t xml:space="preserve">с экспоненциальным распределением </w:t>
+      </w:r>
+      <w:r>
+        <w:rPr>
+          <w:lang w:eastAsia="zh-CN"/>
+        </w:rPr>
+        <w:t xml:space="preserve">[1]. </w:t>
+      </w:r>
+      <w:r>
+        <w:rPr>
+          <w:lang w:eastAsia="zh-CN"/>
+        </w:rPr>
+        <w:t>Вычисление производится по следующей формуле</w:t>
+      </w:r>
+      <w:r>
+        <w:rPr>
+          <w:lang w:eastAsia="zh-CN"/>
+        </w:rPr>
+        <w:t>, где</w:t>
+      </w:r>
+      <w:r>
+        <w:rPr>
+          <w:lang w:eastAsia="zh-CN"/>
+        </w:rPr>
+        <w:t xml:space="preserve"> </w:t>
+      </w:r>
+      <w:r>
+        <w:rPr>
+          <w:lang w:val="en-US" w:eastAsia="zh-CN"/>
+        </w:rPr>
+        <w:t>u</w:t>
+      </w:r>
+      <w:r>
+        <w:rPr>
+          <w:lang w:eastAsia="zh-CN"/>
+        </w:rPr>
+        <w:t xml:space="preserve"> </w:t>
+      </w:r>
+      <w:r>
+        <w:rPr>
+          <w:lang w:eastAsia="zh-CN"/>
+        </w:rPr>
+        <w:t xml:space="preserve">– </w:t>
+      </w:r>
+      <w:r>
+        <w:rPr>
+          <w:lang w:eastAsia="zh-CN"/>
+        </w:rPr>
+        <w:t>случайное число с плавающей точкой от 0 до 1</w:t>
+      </w:r>
+      <w:r>
+        <w:rPr>
+          <w:lang w:eastAsia="zh-CN"/>
+        </w:rPr>
+        <w:t>:</w:t>
+      </w:r>
+    </w:p>
+    <w:p>
+      <w:pPr>
+        <w:rPr>
+          <w:lang w:eastAsia="zh-CN"/>
+        </w:rPr>
+      </w:pPr>
+    </w:p>
+    <w:p>
+      <w:pPr>
+        <w:pStyle w:val="af9"/>
+        <w:rPr>
+          <w:lang w:eastAsia="zh-CN"/>
+        </w:rPr>
+      </w:pPr>
+      <m:oMathPara>
+        <m:oMath>
+          <m:r>
+            <w:rPr>
+              <w:rFonts w:ascii="Cambria Math" w:hAnsi="Cambria Math"/>
+              <w:lang w:eastAsia="zh-CN"/>
+            </w:rPr>
+            <m:t>x</m:t>
+          </m:r>
+          <m:r>
+            <m:rPr>
+              <m:sty m:val="p"/>
+            </m:rPr>
+            <w:rPr>
+              <w:rFonts w:ascii="Cambria Math" w:hAnsi="Cambria Math"/>
+              <w:lang w:eastAsia="zh-CN"/>
+            </w:rPr>
+            <m:t>=-ln⁡(1-</m:t>
+          </m:r>
+          <m:r>
+            <w:rPr>
+              <w:rFonts w:ascii="Cambria Math" w:hAnsi="Cambria Math"/>
+              <w:lang w:eastAsia="zh-CN"/>
+            </w:rPr>
+            <m:t>u</m:t>
+          </m:r>
+          <m:r>
+            <m:rPr>
+              <m:sty m:val="p"/>
+            </m:rPr>
+            <w:rPr>
+              <w:rFonts w:ascii="Cambria Math" w:hAnsi="Cambria Math"/>
+              <w:lang w:eastAsia="zh-CN"/>
+            </w:rPr>
+            <m:t>)</m:t>
+          </m:r>
+        </m:oMath>
+      </m:oMathPara>
+    </w:p>
+    <w:p>
+      <w:pPr>
+        <w:jc w:val="center"/>
+        <w:rPr>
+          <w:lang w:eastAsia="zh-CN"/>
+        </w:rPr>
+      </w:pPr>
+    </w:p>
+    <w:p>
+      <w:pPr>
+        <w:jc w:val="left"/>
+        <w:rPr>
+          <w:lang w:eastAsia="zh-CN"/>
+        </w:rPr>
+      </w:pPr>
+      <w:r>
+        <w:rPr>
+          <w:lang w:eastAsia="zh-CN"/>
+        </w:rPr>
+        <w:t>Генерация значений, подчинённых распределению Пуассона, также будет производиться с помощью алгоритма, использующего равномерные случайные величины</w:t>
+      </w:r>
+      <w:r>
+        <w:rPr>
+          <w:lang w:eastAsia="zh-CN"/>
+        </w:rPr>
+        <w:t xml:space="preserve"> [2]. </w:t>
+      </w:r>
+      <w:r>
+        <w:rPr>
+          <w:lang w:eastAsia="zh-CN"/>
+        </w:rPr>
+        <w:t>На рисунке 12 изображён алгоритм генерации значений, подчинённых распред</w:t>
+      </w:r>
+      <w:r>
+        <w:rPr>
+          <w:lang w:eastAsia="zh-CN"/>
+        </w:rPr>
+        <w:t xml:space="preserve">елению Пуассона. Здесь </w:t>
+      </w:r>
+      <w:r>
+        <w:rPr>
+          <w:lang w:eastAsia="zh-CN"/>
+        </w:rPr>
+        <w:t>λ</w:t>
+      </w:r>
+      <w:r>
+        <w:rPr>
+          <w:lang w:val="en-US" w:eastAsia="zh-CN"/>
+        </w:rPr>
+        <w:t xml:space="preserve"> – </w:t>
+      </w:r>
+      <w:r>
+        <w:rPr>
+          <w:lang w:eastAsia="zh-CN"/>
+        </w:rPr>
+        <w:t>параметр случайного распределения.</w:t>
+      </w:r>
+    </w:p>
+    <w:p>
+      <w:pPr>
+        <w:jc w:val="left"/>
+        <w:rPr>
+          <w:lang w:eastAsia="zh-CN"/>
+        </w:rPr>
+      </w:pPr>
+    </w:p>
+    <w:p>
+      <w:pPr>
+        <w:pStyle w:val="1"/>
+        <w:rPr>
+          <w:lang w:eastAsia="zh-CN"/>
+        </w:rPr>
+      </w:pPr>
+      <w:r>
+        <w:rPr>
+          <w:noProof/>
+          <w:lang w:eastAsia="zh-CN"/>
+        </w:rPr>
+        <w:drawing>
+          <wp:inline distT="0" distB="0" distL="0" distR="0">
+            <wp:extent cx="2047875" cy="1438275"/>
+            <wp:effectExtent l="19050" t="0" r="9525" b="0"/>
+            <wp:docPr id="21" name="Рисунок 20" descr="алгоритм пуассона.jpg"/>
+            <wp:cNvGraphicFramePr>
+              <a:graphicFrameLocks xmlns:a="http://schemas.openxmlformats.org/drawingml/2006/main" noChangeAspect="1"/>
+            </wp:cNvGraphicFramePr>
+            <a:graphic xmlns:a="http://schemas.openxmlformats.org/drawingml/2006/main">
+              <a:graphicData uri="http://schemas.openxmlformats.org/drawingml/2006/picture">
+                <pic:pic xmlns:pic="http://schemas.openxmlformats.org/drawingml/2006/picture">
+                  <pic:nvPicPr>
+                    <pic:cNvPr id="0" name="алгоритм пуассона.jpg"/>
+                    <pic:cNvPicPr/>
+                  </pic:nvPicPr>
+                  <pic:blipFill>
+                    <a:blip r:embed="rId20"/>
+                    <a:stretch>
+                      <a:fillRect/>
+                    </a:stretch>
+                  </pic:blipFill>
+                  <pic:spPr>
+                    <a:xfrm>
+                      <a:off x="0" y="0"/>
+                      <a:ext cx="2047875" cy="1438275"/>
+                    </a:xfrm>
+                    <a:prstGeom prst="rect">
+                      <a:avLst/>
+                    </a:prstGeom>
+                  </pic:spPr>
+                </pic:pic>
+              </a:graphicData>
+            </a:graphic>
+          </wp:inline>
+        </w:drawing>
+      </w:r>
+    </w:p>
+    <w:p>
+      <w:pPr>
+        <w:pStyle w:val="a9"/>
+        <w:rPr>
+          <w:lang w:eastAsia="zh-CN"/>
+        </w:rPr>
+      </w:pPr>
+      <w:r>
+        <w:rPr>
+          <w:lang w:eastAsia="zh-CN"/>
+        </w:rPr>
+        <w:t>Рисунок 12 – алгоритм генерации значений распределения Пуассона</w:t>
+      </w:r>
+    </w:p>
+    <w:p>
+      <w:pPr>
+        <w:rPr>
+          <w:lang w:eastAsia="zh-CN"/>
+        </w:rPr>
+      </w:pPr>
+    </w:p>
+    <w:p>
+      <w:pPr>
+        <w:rPr>
+          <w:lang w:eastAsia="zh-CN"/>
+        </w:rPr>
+      </w:pPr>
+      <w:r>
+        <w:rPr>
+          <w:lang w:eastAsia="zh-CN"/>
+        </w:rPr>
+        <w:t xml:space="preserve">Как было описано в подразделе 3.1, генерируемая строка представляет собой набор сгенерированных слов, соединённых заданной последовательностью символов. </w:t>
+      </w:r>
+      <w:r>
+        <w:rPr>
+          <w:lang w:eastAsia="zh-CN"/>
+        </w:rPr>
+        <w:t xml:space="preserve">Класс </w:t>
+      </w:r>
+      <w:r>
+        <w:rPr>
+          <w:lang w:val="en-US" w:eastAsia="zh-CN"/>
+        </w:rPr>
+        <w:t>StringGenerator</w:t>
+      </w:r>
+      <w:r>
+        <w:rPr>
+          <w:lang w:eastAsia="zh-CN"/>
+        </w:rPr>
+        <w:t xml:space="preserve"> </w:t>
+      </w:r>
+      <w:r>
+        <w:rPr>
+          <w:lang w:eastAsia="zh-CN"/>
+        </w:rPr>
+        <w:t xml:space="preserve">имеет поле </w:t>
+      </w:r>
+      <w:r>
+        <w:rPr>
+          <w:lang w:val="en-US" w:eastAsia="zh-CN"/>
+        </w:rPr>
+        <w:t>separator</w:t>
+      </w:r>
+      <w:r>
+        <w:rPr>
+          <w:lang w:eastAsia="zh-CN"/>
+        </w:rPr>
+        <w:t xml:space="preserve">, задающее данную последовательность, а также список </w:t>
+      </w:r>
+      <w:r>
+        <w:rPr>
+          <w:lang w:val="en-US" w:eastAsia="zh-CN"/>
+        </w:rPr>
+        <w:t>wordGenerators</w:t>
+      </w:r>
+      <w:r>
+        <w:rPr>
+          <w:lang w:eastAsia="zh-CN"/>
+        </w:rPr>
+        <w:t xml:space="preserve">, каждый элемент которого – экземпляр класса </w:t>
+      </w:r>
+      <w:r>
+        <w:rPr>
+          <w:lang w:val="en-US" w:eastAsia="zh-CN"/>
+        </w:rPr>
+        <w:t>WordGenerator</w:t>
+      </w:r>
+      <w:r>
+        <w:rPr>
+          <w:lang w:eastAsia="zh-CN"/>
+        </w:rPr>
+        <w:t xml:space="preserve">, </w:t>
+      </w:r>
+      <w:r>
+        <w:rPr>
+          <w:lang w:eastAsia="zh-CN"/>
+        </w:rPr>
+        <w:t>отвечающий за генерацию отдельного слова.</w:t>
+      </w:r>
+    </w:p>
+    <w:p>
+      <w:pPr>
+        <w:rPr>
+          <w:lang w:val="en-US" w:eastAsia="zh-CN"/>
+        </w:rPr>
+      </w:pPr>
+      <w:r>
+        <w:rPr>
+          <w:lang w:eastAsia="zh-CN"/>
+        </w:rPr>
+        <w:t>Класс</w:t>
+      </w:r>
+      <w:r>
+        <w:rPr>
+          <w:lang w:eastAsia="zh-CN"/>
+        </w:rPr>
+        <w:t xml:space="preserve"> </w:t>
+      </w:r>
+      <w:r>
+        <w:rPr>
+          <w:lang w:val="en-US" w:eastAsia="zh-CN"/>
+        </w:rPr>
+        <w:t>WordGenerator</w:t>
+      </w:r>
+      <w:r>
+        <w:rPr>
+          <w:lang w:eastAsia="zh-CN"/>
+        </w:rPr>
+        <w:t xml:space="preserve"> </w:t>
+      </w:r>
+      <w:r>
+        <w:rPr>
+          <w:lang w:eastAsia="zh-CN"/>
+        </w:rPr>
+        <w:t>содержит</w:t>
+      </w:r>
+      <w:r>
+        <w:rPr>
+          <w:lang w:eastAsia="zh-CN"/>
+        </w:rPr>
+        <w:t xml:space="preserve"> </w:t>
+      </w:r>
+      <w:r>
+        <w:rPr>
+          <w:lang w:eastAsia="zh-CN"/>
+        </w:rPr>
+        <w:t>поле</w:t>
+      </w:r>
+      <w:r>
+        <w:rPr>
+          <w:lang w:eastAsia="zh-CN"/>
+        </w:rPr>
+        <w:t xml:space="preserve"> </w:t>
+      </w:r>
+      <w:r>
+        <w:rPr>
+          <w:lang w:val="en-US" w:eastAsia="zh-CN"/>
+        </w:rPr>
+        <w:t>allowedCharacters</w:t>
+      </w:r>
+      <w:r>
+        <w:rPr>
+          <w:lang w:eastAsia="zh-CN"/>
+        </w:rPr>
+        <w:t xml:space="preserve"> типа </w:t>
+      </w:r>
+      <w:r>
+        <w:rPr>
+          <w:lang w:val="en-US" w:eastAsia="zh-CN"/>
+        </w:rPr>
+        <w:t>List</w:t>
+      </w:r>
+      <w:r>
+        <w:rPr>
+          <w:lang w:eastAsia="zh-CN"/>
+        </w:rPr>
+        <w:t>&lt;</w:t>
+      </w:r>
+      <w:r>
+        <w:rPr>
+          <w:lang w:val="en-US" w:eastAsia="zh-CN"/>
+        </w:rPr>
+        <w:t>String</w:t>
+      </w:r>
+      <w:r>
+        <w:rPr>
+          <w:lang w:eastAsia="zh-CN"/>
+        </w:rPr>
+        <w:t xml:space="preserve">&gt;, </w:t>
+      </w:r>
+      <w:r>
+        <w:rPr>
+          <w:lang w:eastAsia="zh-CN"/>
+        </w:rPr>
+        <w:t xml:space="preserve">содержащее наборы разрешённых к использованию в слове символов. Вторым полем класса является дискретное распределение </w:t>
+      </w:r>
+      <w:r>
+        <w:rPr>
+          <w:lang w:val="en-US" w:eastAsia="zh-CN"/>
+        </w:rPr>
+        <w:t>lengthDistribution</w:t>
+      </w:r>
+      <w:r>
+        <w:rPr>
+          <w:lang w:eastAsia="zh-CN"/>
+        </w:rPr>
+        <w:t xml:space="preserve">. </w:t>
+      </w:r>
+      <w:r>
+        <w:rPr>
+          <w:lang w:eastAsia="zh-CN"/>
+        </w:rPr>
+        <w:t xml:space="preserve">Алгоритм генерации строки зависит от того, что находится в поле </w:t>
+      </w:r>
+      <w:r>
+        <w:rPr>
+          <w:lang w:val="en-US" w:eastAsia="zh-CN"/>
+        </w:rPr>
+        <w:t>lengthDistribution</w:t>
+      </w:r>
+      <w:r>
+        <w:rPr>
+          <w:lang w:eastAsia="zh-CN"/>
+        </w:rPr>
+        <w:t xml:space="preserve">. </w:t>
+      </w:r>
+      <w:r>
+        <w:rPr>
+          <w:lang w:eastAsia="zh-CN"/>
+        </w:rPr>
+        <w:t xml:space="preserve">Если там пустое значение, то считается, что длина слова </w:t>
+      </w:r>
+      <w:r>
+        <w:rPr>
+          <w:lang w:eastAsia="zh-CN"/>
+        </w:rPr>
+        <w:lastRenderedPageBreak/>
+        <w:t xml:space="preserve">постоянная и равна длине списка </w:t>
+      </w:r>
+      <w:r>
+        <w:rPr>
+          <w:lang w:val="en-US" w:eastAsia="zh-CN"/>
+        </w:rPr>
+        <w:t>allowedCharacters</w:t>
+      </w:r>
+      <w:r>
+        <w:rPr>
+          <w:lang w:eastAsia="zh-CN"/>
+        </w:rPr>
+        <w:t xml:space="preserve">, </w:t>
+      </w:r>
+      <w:r>
+        <w:rPr>
+          <w:lang w:eastAsia="zh-CN"/>
+        </w:rPr>
+        <w:t xml:space="preserve">а каждый его элемент  задаёт набор разрешённых символов для конкретной позиции в слове. В обратном случае длина слова определяется следующим сгенерированным распределением целым числом, а </w:t>
+      </w:r>
+      <w:r>
+        <w:rPr>
+          <w:lang w:val="en-US" w:eastAsia="zh-CN"/>
+        </w:rPr>
+        <w:t>allowedCharacters</w:t>
+      </w:r>
+      <w:r>
+        <w:rPr>
+          <w:lang w:eastAsia="zh-CN"/>
+        </w:rPr>
+        <w:t xml:space="preserve"> </w:t>
+      </w:r>
+      <w:r>
+        <w:rPr>
+          <w:lang w:eastAsia="zh-CN"/>
+        </w:rPr>
+        <w:t>содержит единственный элемент, задающий единый для всех позиций в слове набор разрешённых символов. Алгоритм генерации строкового значения приведён на рисунке 13.</w:t>
+      </w:r>
+      <w:r>
+        <w:rPr>
+          <w:lang w:eastAsia="zh-CN"/>
+        </w:rPr>
+        <w:t xml:space="preserve"> </w:t>
+      </w:r>
+    </w:p>
+    <w:p>
+      <w:pPr>
+        <w:rPr>
+          <w:lang w:val="en-US" w:eastAsia="zh-CN"/>
+        </w:rPr>
+      </w:pPr>
+    </w:p>
+    <w:p>
+      <w:pPr>
+        <w:pStyle w:val="1"/>
+        <w:rPr>
+          <w:lang w:eastAsia="zh-CN"/>
+        </w:rPr>
+      </w:pPr>
+      <w:r>
+        <w:rPr>
+          <w:noProof/>
+          <w:lang w:eastAsia="zh-CN"/>
+        </w:rPr>
+        <w:drawing>
+          <wp:inline distT="0" distB="0" distL="0" distR="0">
+            <wp:extent cx="5791200" cy="2628900"/>
+            <wp:effectExtent l="19050" t="0" r="0" b="0"/>
+            <wp:docPr id="22" name="Рисунок 21" descr="алгоритм_строка.jpg"/>
+            <wp:cNvGraphicFramePr>
+              <a:graphicFrameLocks xmlns:a="http://schemas.openxmlformats.org/drawingml/2006/main" noChangeAspect="1"/>
+            </wp:cNvGraphicFramePr>
+            <a:graphic xmlns:a="http://schemas.openxmlformats.org/drawingml/2006/main">
+              <a:graphicData uri="http://schemas.openxmlformats.org/drawingml/2006/picture">
+                <pic:pic xmlns:pic="http://schemas.openxmlformats.org/drawingml/2006/picture">
+                  <pic:nvPicPr>
+                    <pic:cNvPr id="0" name="алгоритм_строка.jpg"/>
+                    <pic:cNvPicPr/>
+                  </pic:nvPicPr>
+                  <pic:blipFill>
+                    <a:blip r:embed="rId21"/>
+                    <a:stretch>
+                      <a:fillRect/>
+                    </a:stretch>
+                  </pic:blipFill>
+                  <pic:spPr>
+                    <a:xfrm>
+                      <a:off x="0" y="0"/>
+                      <a:ext cx="5791200" cy="2628900"/>
+                    </a:xfrm>
+                    <a:prstGeom prst="rect">
+                      <a:avLst/>
+                    </a:prstGeom>
+                  </pic:spPr>
+                </pic:pic>
+              </a:graphicData>
+            </a:graphic>
+          </wp:inline>
+        </w:drawing>
+      </w:r>
+    </w:p>
+    <w:p>
+      <w:pPr>
+        <w:pStyle w:val="a9"/>
+        <w:rPr>
+          <w:lang w:eastAsia="zh-CN"/>
+        </w:rPr>
+      </w:pPr>
+      <w:r>
+        <w:rPr>
+          <w:lang w:eastAsia="zh-CN"/>
+        </w:rPr>
+        <w:t>Рисунок 13 – алгоритм генерации строки</w:t>
+      </w:r>
+    </w:p>
+    <w:p>
+      <w:pPr>
+        <w:rPr>
+          <w:lang w:eastAsia="zh-CN"/>
+        </w:rPr>
+      </w:pPr>
+    </w:p>
+    <w:p>
+      <w:pPr>
+        <w:rPr>
+          <w:lang w:eastAsia="zh-CN"/>
+        </w:rPr>
+      </w:pPr>
+      <w:r>
+        <w:rPr>
+          <w:lang w:eastAsia="zh-CN"/>
+        </w:rPr>
+        <w:t xml:space="preserve">Генерация интервалов сводится к заданию двух значений, являющихся границами, в пределах которых может находиться начало интервала, и двух значений, в пределах которых может находиться конец интервала. </w:t>
+      </w:r>
+      <w:r>
+        <w:rPr>
+          <w:lang w:eastAsia="zh-CN"/>
+        </w:rPr>
+        <w:t>Каждое из отношений алгебры Аллена задаёт свой набор из данных четырёх значений. При этом, как было обозначено в подразделе 3.1, все отношения должны выполняться одновременно, следовательно, для значений, задающих верхние границы, выбираются минимальные значения из всех отношений, а для нижних границ – максимальные.</w:t>
+      </w:r>
+    </w:p>
+    <w:p>
+      <w:pPr>
+        <w:rPr>
+          <w:lang w:eastAsia="zh-CN"/>
+        </w:rPr>
+      </w:pPr>
+    </w:p>
+    <w:p>
+      <w:pPr>
+        <w:rPr>
+          <w:lang w:eastAsia="zh-CN"/>
+        </w:rPr>
+      </w:pPr>
+    </w:p>
+    <w:p>
+      <w:pPr>
+        <w:rPr>
+          <w:lang w:eastAsia="zh-CN"/>
+        </w:rPr>
+      </w:pPr>
+    </w:p>
+    <w:p>
+      <w:pPr>
+        <w:rPr>
+          <w:lang w:eastAsia="zh-CN"/>
+        </w:rPr>
+      </w:pPr>
+    </w:p>
+    <w:p>
+      <w:pPr>
+        <w:pStyle w:val="a0"/>
+      </w:pPr>
+      <w:r>
+        <w:lastRenderedPageBreak/>
+        <w:t xml:space="preserve">Заполнение </w:t>
+      </w:r>
+      <w:r>
+        <w:rPr>
+          <w:lang w:val="ru-RU"/>
+        </w:rPr>
+        <w:t>таблиц</w:t>
+      </w:r>
+    </w:p>
+    <w:p>
+      <w:pPr>
+        <w:pStyle w:val="a0"/>
+        <w:numPr>
+          <w:ilvl w:val="0"/>
+          <w:numId w:val="0"/>
+        </w:numPr>
+        <w:ind w:left="709"/>
+        <w:rPr>
+          <w:lang w:val="ru-RU"/>
+        </w:rPr>
+      </w:pPr>
+    </w:p>
+    <w:p>
+      <w:pPr>
+        <w:rPr>
+          <w:lang w:eastAsia="zh-CN"/>
+        </w:rPr>
+      </w:pPr>
+      <w:r>
+        <w:t xml:space="preserve">Заполнение базы данных начинается с любой из указанных в исходных данных таблиц. Для заполнения первой таблицы в классе </w:t>
+      </w:r>
+      <w:r>
+        <w:rPr>
+          <w:lang w:val="en-US"/>
+        </w:rPr>
+        <w:t>DatabaseGenerator</w:t>
+      </w:r>
+      <w:r>
+        <w:t xml:space="preserve"> </w:t>
+      </w:r>
+      <w:r>
+        <w:rPr>
+          <w:lang w:eastAsia="zh-CN"/>
+        </w:rPr>
+        <w:t xml:space="preserve">имеется метод </w:t>
+      </w:r>
+      <w:r>
+        <w:rPr>
+          <w:lang w:val="en-US" w:eastAsia="zh-CN"/>
+        </w:rPr>
+        <w:t>fillFirstTable</w:t>
+      </w:r>
+      <w:r>
+        <w:rPr>
+          <w:lang w:eastAsia="zh-CN"/>
+        </w:rPr>
+        <w:t xml:space="preserve">(), </w:t>
+      </w:r>
+      <w:r>
+        <w:rPr>
+          <w:lang w:eastAsia="zh-CN"/>
+        </w:rPr>
+        <w:t>принимающий на вход генератор данной таблицы</w:t>
+      </w:r>
+      <w:r>
+        <w:rPr>
+          <w:lang w:eastAsia="zh-CN"/>
+        </w:rPr>
+        <w:t>,</w:t>
+      </w:r>
+      <w:r>
+        <w:rPr>
+          <w:lang w:eastAsia="zh-CN"/>
+        </w:rPr>
+        <w:t xml:space="preserve"> </w:t>
+      </w:r>
+      <w:r>
+        <w:rPr>
+          <w:lang w:eastAsia="zh-CN"/>
+        </w:rPr>
+        <w:t xml:space="preserve">соответствующий ей узел графа отношений таблиц </w:t>
+      </w:r>
+      <w:r>
+        <w:rPr>
+          <w:lang w:val="en-US" w:eastAsia="zh-CN"/>
+        </w:rPr>
+        <w:t>graph</w:t>
+      </w:r>
+      <w:r>
+        <w:rPr>
+          <w:lang w:eastAsia="zh-CN"/>
+        </w:rPr>
+        <w:t xml:space="preserve">, </w:t>
+      </w:r>
+      <w:r>
+        <w:rPr>
+          <w:lang w:eastAsia="zh-CN"/>
+        </w:rPr>
+        <w:t>и количество записей, которые необходимо сгенерировать.</w:t>
+      </w:r>
+    </w:p>
+    <w:p>
+      <w:pPr>
+        <w:rPr>
+          <w:lang w:eastAsia="zh-CN"/>
+        </w:rPr>
+      </w:pPr>
+      <w:r>
+        <w:rPr>
+          <w:lang w:eastAsia="zh-CN"/>
+        </w:rPr>
+        <w:t>Ал</w:t>
+      </w:r>
+      <w:r>
+        <w:rPr>
+          <w:lang w:eastAsia="zh-CN"/>
+        </w:rPr>
+        <w:t>горитм генерации первой таблицы начинается с генерации набора первичных ключей соответствующего типа. После этого сразу запускается заполнение всех родительских таблиц</w:t>
+      </w:r>
+      <w:r>
+        <w:rPr>
+          <w:lang w:eastAsia="zh-CN"/>
+        </w:rPr>
+        <w:t xml:space="preserve"> с передачей в метод </w:t>
+      </w:r>
+      <w:r>
+        <w:rPr>
+          <w:lang w:val="en-US" w:eastAsia="zh-CN"/>
+        </w:rPr>
+        <w:t>fillParentTable</w:t>
+      </w:r>
+      <w:r>
+        <w:rPr>
+          <w:lang w:eastAsia="zh-CN"/>
+        </w:rPr>
+        <w:t>()</w:t>
+      </w:r>
+      <w:r>
+        <w:rPr>
+          <w:lang w:eastAsia="zh-CN"/>
+        </w:rPr>
+        <w:t xml:space="preserve"> сгенерированного набора первичных ключей</w:t>
+      </w:r>
+      <w:r>
+        <w:rPr>
+          <w:lang w:eastAsia="zh-CN"/>
+        </w:rPr>
+        <w:t xml:space="preserve"> (таблиц, первичные ключи которых указывают на текущую таблицу), т.к. для заполнения родительской таблицы необходим  только набор первичных ключей  дочерней таблицы, из которой запускается заполнение</w:t>
+      </w:r>
+      <w:r>
+        <w:rPr>
+          <w:lang w:eastAsia="zh-CN"/>
+        </w:rPr>
+        <w:t>.</w:t>
+      </w:r>
+      <w:r>
+        <w:rPr>
+          <w:lang w:eastAsia="zh-CN"/>
+        </w:rPr>
+        <w:t xml:space="preserve"> Значения остальных столбцов значения не имеют, поэтому запуск заполнения родительских таблиц может производиться до непосредственной вставки записей в соответствующую дочернюю таблицу.</w:t>
+      </w:r>
+      <w:r>
+        <w:rPr>
+          <w:lang w:eastAsia="zh-CN"/>
+        </w:rPr>
+        <w:t xml:space="preserve"> </w:t>
+      </w:r>
+      <w:r>
+        <w:rPr>
+          <w:lang w:eastAsia="zh-CN"/>
+        </w:rPr>
+        <w:t xml:space="preserve">Необходимо отметить, что в метод </w:t>
+      </w:r>
+      <w:r>
+        <w:rPr>
+          <w:lang w:val="en-US" w:eastAsia="zh-CN"/>
+        </w:rPr>
+        <w:t>fillParentTable</w:t>
+      </w:r>
+      <w:r>
+        <w:rPr>
+          <w:lang w:eastAsia="zh-CN"/>
+        </w:rPr>
+        <w:t xml:space="preserve">() </w:t>
+      </w:r>
+      <w:r>
+        <w:rPr>
+          <w:lang w:eastAsia="zh-CN"/>
+        </w:rPr>
+        <w:t xml:space="preserve">передаётся не весь сгенерированный набор ключей, а случайная выборка из него, </w:t>
+      </w:r>
+      <w:r>
+        <w:rPr>
+          <w:lang w:eastAsia="zh-CN"/>
+        </w:rPr>
+        <w:t>объём которой</w:t>
+      </w:r>
+      <w:r>
+        <w:rPr>
+          <w:lang w:eastAsia="zh-CN"/>
+        </w:rPr>
+        <w:t xml:space="preserve"> з</w:t>
+      </w:r>
+      <w:r>
+        <w:rPr>
+          <w:lang w:eastAsia="zh-CN"/>
+        </w:rPr>
+        <w:t>адаётся значением</w:t>
+      </w:r>
+      <w:r>
+        <w:rPr>
+          <w:lang w:eastAsia="zh-CN"/>
+        </w:rPr>
+        <w:t xml:space="preserve"> поля </w:t>
+      </w:r>
+      <w:r>
+        <w:rPr>
+          <w:lang w:val="en-US" w:eastAsia="zh-CN"/>
+        </w:rPr>
+        <w:t>source</w:t>
+      </w:r>
+      <w:r>
+        <w:rPr>
+          <w:lang w:val="en-US" w:eastAsia="zh-CN"/>
+        </w:rPr>
+        <w:t>ZeroChance</w:t>
+      </w:r>
+      <w:r>
+        <w:rPr>
+          <w:lang w:eastAsia="zh-CN"/>
+        </w:rPr>
+        <w:t xml:space="preserve"> </w:t>
+      </w:r>
+      <w:r>
+        <w:rPr>
+          <w:lang w:eastAsia="zh-CN"/>
+        </w:rPr>
+        <w:t>соответст</w:t>
+      </w:r>
+      <w:r>
+        <w:rPr>
+          <w:lang w:eastAsia="zh-CN"/>
+        </w:rPr>
+        <w:t>ву</w:t>
+      </w:r>
+      <w:r>
+        <w:rPr>
+          <w:lang w:eastAsia="zh-CN"/>
+        </w:rPr>
+        <w:t xml:space="preserve">ющего экземпляра класса </w:t>
+      </w:r>
+      <w:r>
+        <w:rPr>
+          <w:lang w:val="en-US" w:eastAsia="zh-CN"/>
+        </w:rPr>
+        <w:t>relationMapElement</w:t>
+      </w:r>
+      <w:r>
+        <w:rPr>
+          <w:lang w:eastAsia="zh-CN"/>
+        </w:rPr>
+        <w:t xml:space="preserve"> (если значение равно 0, то передаётся весь набор)</w:t>
+      </w:r>
+      <w:r>
+        <w:rPr>
+          <w:lang w:eastAsia="zh-CN"/>
+        </w:rPr>
+        <w:t xml:space="preserve">. </w:t>
+      </w:r>
+      <w:r>
+        <w:rPr>
+          <w:lang w:eastAsia="zh-CN"/>
+        </w:rPr>
+        <w:t>Заполнение каждой родительской таблицы производится в отдельном потоке.</w:t>
+      </w:r>
+    </w:p>
+    <w:p>
+      <w:pPr>
+        <w:rPr>
+          <w:lang w:eastAsia="zh-CN"/>
+        </w:rPr>
+      </w:pPr>
+      <w:r>
+        <w:rPr>
+          <w:lang w:eastAsia="zh-CN"/>
+        </w:rPr>
+        <w:t xml:space="preserve">После запуска заполнения родительских таблиц производится непосредственное заполнение первой таблицы с помощью генераторов столбцов, содержащихся в переданном генераторе таблицы, и сгенерированном на предыдущем шаге наборе первичных ключей. </w:t>
+      </w:r>
+    </w:p>
+    <w:p>
+      <w:pPr>
+        <w:rPr>
+          <w:lang w:eastAsia="zh-CN"/>
+        </w:rPr>
+      </w:pPr>
+      <w:r>
+        <w:rPr>
+          <w:lang w:eastAsia="zh-CN"/>
+        </w:rPr>
+        <w:t>Начинать заполнение дочерних таблиц можно лишь после этого шага, т.к. алгоритм заполнения дочерней таблицы включает в себя изменение существующих записей соответствующей родительской таблицы</w:t>
+      </w:r>
+      <w:r>
+        <w:rPr>
+          <w:lang w:eastAsia="zh-CN"/>
+        </w:rPr>
+        <w:t>. Заполнение каждой дочерней таблицы также производится в отдельном потоке</w:t>
+      </w:r>
+      <w:r>
+        <w:rPr>
+          <w:lang w:eastAsia="zh-CN"/>
+        </w:rPr>
+        <w:t xml:space="preserve"> и в метод </w:t>
+      </w:r>
+      <w:r>
+        <w:rPr>
+          <w:lang w:val="en-US" w:eastAsia="zh-CN"/>
+        </w:rPr>
+        <w:lastRenderedPageBreak/>
+        <w:t>fillChildTable</w:t>
+      </w:r>
+      <w:r>
+        <w:rPr>
+          <w:lang w:eastAsia="zh-CN"/>
+        </w:rPr>
+        <w:t xml:space="preserve"> </w:t>
+      </w:r>
+      <w:r>
+        <w:rPr>
+          <w:lang w:eastAsia="zh-CN"/>
+        </w:rPr>
+        <w:t xml:space="preserve">также передаётся не весь набор первичных ключей, а случайная выборка, объём которой определяется значение поля </w:t>
+      </w:r>
+      <w:r>
+        <w:rPr>
+          <w:lang w:val="en-US" w:eastAsia="zh-CN"/>
+        </w:rPr>
+        <w:t>target</w:t>
+      </w:r>
+      <w:r>
+        <w:rPr>
+          <w:lang w:val="en-US" w:eastAsia="zh-CN"/>
+        </w:rPr>
+        <w:t>ZeroChance</w:t>
+      </w:r>
+      <w:r>
+        <w:rPr>
+          <w:lang w:eastAsia="zh-CN"/>
+        </w:rPr>
+        <w:t xml:space="preserve"> соответств</w:t>
+      </w:r>
+      <w:r>
+        <w:rPr>
+          <w:lang w:eastAsia="zh-CN"/>
+        </w:rPr>
+        <w:t xml:space="preserve">ующего экземпляра класса </w:t>
+      </w:r>
+      <w:r>
+        <w:rPr>
+          <w:lang w:val="en-US" w:eastAsia="zh-CN"/>
+        </w:rPr>
+        <w:t>relationMapElement</w:t>
+      </w:r>
+      <w:r>
+        <w:rPr>
+          <w:lang w:eastAsia="zh-CN"/>
+        </w:rPr>
+        <w:t xml:space="preserve"> (если значение равно 0, то передаётся весь набор).</w:t>
+      </w:r>
+    </w:p>
+    <w:p>
+      <w:pPr>
+        <w:rPr>
+          <w:lang w:eastAsia="zh-CN"/>
+        </w:rPr>
+      </w:pPr>
+      <w:r>
+        <w:rPr>
+          <w:lang w:eastAsia="zh-CN"/>
+        </w:rPr>
+        <w:t xml:space="preserve">Алгоритм заполнения родительской таблицы </w:t>
+      </w:r>
+      <w:r>
+        <w:rPr>
+          <w:lang w:eastAsia="zh-CN"/>
+        </w:rPr>
+        <w:t>также начинается с генерации</w:t>
+      </w:r>
+      <w:r>
+        <w:rPr>
+          <w:lang w:eastAsia="zh-CN"/>
+        </w:rPr>
+        <w:t xml:space="preserve"> </w:t>
+      </w:r>
+      <w:r>
+        <w:rPr>
+          <w:lang w:eastAsia="zh-CN"/>
+        </w:rPr>
+        <w:t xml:space="preserve">набора первичных ключей и запуска заполнения указывающих на текущую таблицу родительских таблиц с передачей в метод </w:t>
+      </w:r>
+      <w:r>
+        <w:rPr>
+          <w:lang w:val="en-US" w:eastAsia="zh-CN"/>
+        </w:rPr>
+        <w:t>fillParentTable</w:t>
+      </w:r>
+      <w:r>
+        <w:rPr>
+          <w:lang w:eastAsia="zh-CN"/>
+        </w:rPr>
+        <w:t xml:space="preserve">() </w:t>
+      </w:r>
+      <w:r>
+        <w:rPr>
+          <w:lang w:eastAsia="zh-CN"/>
+        </w:rPr>
+        <w:t xml:space="preserve">случайной выборки из набора первичных ключей. </w:t>
+      </w:r>
+      <w:r>
+        <w:rPr>
+          <w:lang w:eastAsia="zh-CN"/>
+        </w:rPr>
+        <w:t>В отличие от метода заполнения первой таблицы, при непосредственной вставке записей в таблицу кроме набора первичных ключей и значений, генерируемых генераторами столбцов, используется переданный из дочерней таблицы набор первичных ключей. Каждому значению из данного набора ставится в соответствие несколько записей</w:t>
+      </w:r>
+      <w:r>
+        <w:rPr>
+          <w:lang w:eastAsia="zh-CN"/>
+        </w:rPr>
+        <w:t xml:space="preserve"> в текущей таблице</w:t>
+      </w:r>
+      <w:r>
+        <w:rPr>
+          <w:lang w:eastAsia="zh-CN"/>
+        </w:rPr>
+        <w:t xml:space="preserve">, количество которых определяется случайным распределением, хранящимся в поле </w:t>
+      </w:r>
+      <w:r>
+        <w:rPr>
+          <w:lang w:val="en-US" w:eastAsia="zh-CN"/>
+        </w:rPr>
+        <w:t>distribution</w:t>
+      </w:r>
+      <w:r>
+        <w:rPr>
+          <w:lang w:eastAsia="zh-CN"/>
+        </w:rPr>
+        <w:t xml:space="preserve"> </w:t>
+      </w:r>
+      <w:r>
+        <w:rPr>
+          <w:lang w:eastAsia="zh-CN"/>
+        </w:rPr>
+        <w:t xml:space="preserve"> </w:t>
+      </w:r>
+      <w:r>
+        <w:rPr>
+          <w:lang w:eastAsia="zh-CN"/>
+        </w:rPr>
+        <w:t>соответствующего</w:t>
+      </w:r>
+      <w:r>
+        <w:rPr>
+          <w:rFonts w:hint="eastAsia"/>
+          <w:lang w:eastAsia="zh-CN"/>
+        </w:rPr>
+        <w:t xml:space="preserve"> </w:t>
+      </w:r>
+      <w:r>
+        <w:rPr>
+          <w:lang w:eastAsia="zh-CN"/>
+        </w:rPr>
+        <w:t>экземпляра</w:t>
+      </w:r>
+      <w:r>
+        <w:rPr>
+          <w:lang w:eastAsia="zh-CN"/>
+        </w:rPr>
+        <w:t xml:space="preserve"> класса </w:t>
+      </w:r>
+      <w:r>
+        <w:rPr>
+          <w:lang w:val="en-US" w:eastAsia="zh-CN"/>
+        </w:rPr>
+        <w:t>relationMapTable</w:t>
+      </w:r>
+      <w:r>
+        <w:rPr>
+          <w:lang w:eastAsia="zh-CN"/>
+        </w:rPr>
+        <w:t xml:space="preserve">. </w:t>
+      </w:r>
+      <w:r>
+        <w:rPr>
+          <w:lang w:eastAsia="zh-CN"/>
+        </w:rPr>
+        <w:t>В каждой из данных записей столбец соответствующего внешнего ключа будет заполнен значением первичного ключа из переданного набора. Кроме этого, в текущей таблице создаётся несколько записей, где в столбец внешнего ключа будет помещено пустое значение</w:t>
+      </w:r>
+      <w:r>
+        <w:rPr>
+          <w:lang w:eastAsia="zh-CN"/>
+        </w:rPr>
+        <w:t xml:space="preserve">. Количество данных записей задаётся значением поля </w:t>
+      </w:r>
+      <w:r>
+        <w:rPr>
+          <w:rFonts w:hint="eastAsia"/>
+          <w:lang w:val="en-US" w:eastAsia="zh-CN"/>
+        </w:rPr>
+        <w:t>target</w:t>
+      </w:r>
+      <w:r>
+        <w:rPr>
+          <w:lang w:val="en-US" w:eastAsia="zh-CN"/>
+        </w:rPr>
+        <w:t>ZeroChance</w:t>
+      </w:r>
+      <w:r>
+        <w:rPr>
+          <w:lang w:eastAsia="zh-CN"/>
+        </w:rPr>
+        <w:t xml:space="preserve"> </w:t>
+      </w:r>
+      <w:r>
+        <w:rPr>
+          <w:lang w:eastAsia="zh-CN"/>
+        </w:rPr>
+        <w:t xml:space="preserve">соответствующего экземпляра класса </w:t>
+      </w:r>
+      <w:r>
+        <w:rPr>
+          <w:lang w:val="en-US" w:eastAsia="zh-CN"/>
+        </w:rPr>
+        <w:t>relationMapElement</w:t>
+      </w:r>
+      <w:r>
+        <w:rPr>
+          <w:lang w:eastAsia="zh-CN"/>
+        </w:rPr>
+        <w:t>.</w:t>
+      </w:r>
+      <w:r>
+        <w:rPr>
+          <w:lang w:eastAsia="zh-CN"/>
+        </w:rPr>
+        <w:t xml:space="preserve"> </w:t>
+      </w:r>
+      <w:r>
+        <w:rPr>
+          <w:lang w:eastAsia="zh-CN"/>
+        </w:rPr>
+        <w:t>Далее таким же образом производится запуск заполнения дочерних таблиц.</w:t>
+      </w:r>
+    </w:p>
+    <w:p>
+      <w:pPr>
+        <w:rPr>
+          <w:lang w:eastAsia="zh-CN"/>
+        </w:rPr>
+      </w:pPr>
+      <w:r>
+        <w:rPr>
+          <w:lang w:eastAsia="zh-CN"/>
+        </w:rPr>
+        <w:t xml:space="preserve">Алгоритм заполнения дочерней таблицы отличается от генерации родительской таблицы тем, что вместо сопоставления каждому первичному ключу из переданного набора нескольких записей текущей таблицы, одной записи в текущей таблице </w:t>
+      </w:r>
+      <w:r>
+        <w:rPr>
+          <w:lang w:eastAsia="zh-CN"/>
+        </w:rPr>
+        <w:t xml:space="preserve">сопоставляется несколько значений первичного ключа из набора </w:t>
+      </w:r>
+      <w:r>
+        <w:rPr>
+          <w:lang w:eastAsia="zh-CN"/>
+        </w:rPr>
+        <w:t>(количество также определяется случайным распределением). При этом при создании данной записи производится обновление соответствующих записей в родительской таблице</w:t>
+      </w:r>
+      <w:r>
+        <w:rPr>
+          <w:lang w:eastAsia="zh-CN"/>
+        </w:rPr>
+        <w:t xml:space="preserve"> (где значение первичного ключа входит в вышеупомянутые несколько значений). Также в </w:t>
+      </w:r>
+      <w:r>
+        <w:rPr>
+          <w:lang w:eastAsia="zh-CN"/>
+        </w:rPr>
+        <w:lastRenderedPageBreak/>
+        <w:t xml:space="preserve">текущей таблице производится создание нескольких записей, которым не соответствуют никакие значения первичных ключей в родительской таблице. Количество таких записей определяется значением поля </w:t>
+      </w:r>
+      <w:r>
+        <w:rPr>
+          <w:lang w:val="en-US" w:eastAsia="zh-CN"/>
+        </w:rPr>
+        <w:t>sourceZeroChance</w:t>
+      </w:r>
+      <w:r>
+        <w:rPr>
+          <w:lang w:eastAsia="zh-CN"/>
+        </w:rPr>
+        <w:t xml:space="preserve"> </w:t>
+      </w:r>
+      <w:r>
+        <w:rPr>
+          <w:lang w:eastAsia="zh-CN"/>
+        </w:rPr>
+        <w:t xml:space="preserve">соответствующего экземпляра класса </w:t>
+      </w:r>
+      <w:r>
+        <w:rPr>
+          <w:lang w:val="en-US" w:eastAsia="zh-CN"/>
+        </w:rPr>
+        <w:t>relationMapElement</w:t>
+      </w:r>
+      <w:r>
+        <w:rPr>
+          <w:lang w:eastAsia="zh-CN"/>
+        </w:rPr>
+        <w:t>. Затем, аналогичным предыдущим двух методам образом, производится запуск дочерних таблиц.</w:t>
+      </w:r>
+    </w:p>
+    <w:p>
+      <w:pPr>
+        <w:rPr>
+          <w:lang w:eastAsia="zh-CN"/>
+        </w:rPr>
+      </w:pPr>
+    </w:p>
+    <w:p>
+      <w:pPr>
+        <w:pStyle w:val="a0"/>
+      </w:pPr>
+      <w:r>
+        <w:t>Добавление ограничений</w:t>
+      </w:r>
+    </w:p>
+    <w:p>
+      <w:pPr>
+        <w:rPr>
+          <w:lang w:eastAsia="zh-CN"/>
+        </w:rPr>
+      </w:pPr>
+    </w:p>
+    <w:p>
+      <w:pPr>
+        <w:rPr>
+          <w:lang w:eastAsia="zh-CN"/>
+        </w:rPr>
+      </w:pPr>
+      <w:r>
+        <w:rPr>
+          <w:lang w:eastAsia="zh-CN"/>
+        </w:rPr>
+        <w:t xml:space="preserve">Последний шаг алгоритма заполнения базы данных – добавление ограничений в таблицы. Оно заключается в прохождении по всем ограничениям, записанным в экземпляре классе </w:t>
+      </w:r>
+      <w:r>
+        <w:rPr>
+          <w:lang w:val="en-US" w:eastAsia="zh-CN"/>
+        </w:rPr>
+        <w:t>ConstraintSet</w:t>
+      </w:r>
+      <w:r>
+        <w:rPr>
+          <w:lang w:eastAsia="zh-CN"/>
+        </w:rPr>
+        <w:t>,</w:t>
+      </w:r>
+      <w:r>
+        <w:rPr>
+          <w:lang w:eastAsia="zh-CN"/>
+        </w:rPr>
+        <w:t xml:space="preserve"> полученном на первом шаге алгоритма. Для каждого ограничения первичного ключа, внешнего ключа и уникальности исполняется соответствующий запрос к базе данных. Кроме этого, осуществляется прохождение по всем правилам, записанным в экземпляре класса </w:t>
+      </w:r>
+      <w:r>
+        <w:rPr>
+          <w:lang w:val="en-US" w:eastAsia="zh-CN"/>
+        </w:rPr>
+        <w:t>RuleSet</w:t>
+      </w:r>
+      <w:r>
+        <w:rPr>
+          <w:lang w:eastAsia="zh-CN"/>
+        </w:rPr>
+        <w:t xml:space="preserve">, </w:t>
+      </w:r>
+      <w:r>
+        <w:rPr>
+          <w:lang w:eastAsia="zh-CN"/>
+        </w:rPr>
+        <w:t xml:space="preserve">и исполнение запросов на наложение ограничения обязательности на те столбцы, где в соответствующих правилах значение поля </w:t>
+      </w:r>
+      <w:r>
+        <w:rPr>
+          <w:lang w:val="en-US" w:eastAsia="zh-CN"/>
+        </w:rPr>
+        <w:t>nullChance</w:t>
+      </w:r>
+      <w:r>
+        <w:rPr>
+          <w:lang w:eastAsia="zh-CN"/>
+        </w:rPr>
+        <w:t xml:space="preserve"> равно 0.</w:t>
+      </w:r>
+      <w:r>
+        <w:rPr>
+          <w:lang w:eastAsia="zh-CN"/>
+        </w:rPr>
+        <w:t xml:space="preserve"> </w:t>
+      </w:r>
+    </w:p>
+    <w:p>
+      <w:pPr>
+        <w:pStyle w:val="a"/>
+        <w:numPr>
+          <w:ilvl w:val="0"/>
+          <w:numId w:val="0"/>
+        </w:numPr>
+        <w:rPr>
+          <w:lang w:val="ru-RU"/>
+        </w:rPr>
+      </w:pPr>
     </w:p>
     <w:p/>
     <w:p>
@@ -4992,14 +8246,22 @@
         <w:pStyle w:val="a8"/>
         <w:outlineLvl w:val="0"/>
         <w:rPr>
-          <w:lang w:val="ru-RU"/>
+          <w:rFonts w:eastAsia="SimSun" w:cstheme="minorBidi"/>
+          <w:b w:val="0"/>
+          <w:kern w:val="2"/>
+          <w:szCs w:val="22"/>
+          <w:lang w:val="ru-RU" w:eastAsia="zh-CN"/>
         </w:rPr>
       </w:pPr>
       <w:bookmarkStart w:id="8" w:name="_Toc168241006"/>
       <w:bookmarkStart w:id="9" w:name="_Toc168416470"/>
       <w:r>
         <w:rPr>
-          <w:lang w:val="ru-RU"/>
+          <w:rFonts w:eastAsia="SimSun" w:cstheme="minorBidi"/>
+          <w:b w:val="0"/>
+          <w:kern w:val="2"/>
+          <w:szCs w:val="22"/>
+          <w:lang w:val="ru-RU" w:eastAsia="zh-CN"/>
         </w:rPr>
         <w:t>ЗАКЛЮЧЕНИЕ</w:t>
       </w:r>
@@ -5033,6 +8295,9 @@
       <w:bookmarkStart w:id="10" w:name="_Toc168241007"/>
       <w:bookmarkStart w:id="11" w:name="_Toc168416471"/>
       <w:r>
+        <w:rPr>
+          <w:lang w:val="ru-RU"/>
+        </w:rPr>
         <w:lastRenderedPageBreak/>
         <w:t>СПИСОК ИСПОЛЬЗ</w:t>
       </w:r>
@@ -5070,8 +8335,8 @@
       </w:pPr>
     </w:p>
     <w:sectPr>
-      <w:footerReference w:type="default" r:id="rId16"/>
-      <w:footerReference w:type="first" r:id="rId17"/>
+      <w:footerReference w:type="default" r:id="rId22"/>
+      <w:footerReference w:type="first" r:id="rId23"/>
       <w:pgSz w:w="11906" w:h="16838" w:code="9"/>
       <w:pgMar w:top="1134" w:right="851" w:bottom="1134" w:left="1701" w:header="709" w:footer="709" w:gutter="0"/>
       <w:pgNumType w:start="1"/>
@@ -5130,7 +8395,7 @@
             <w:rPr>
               <w:noProof/>
             </w:rPr>
-            <w:t>15</w:t>
+            <w:t>25</w:t>
           </w:r>
         </w:fldSimple>
       </w:p>
@@ -7347,7 +10612,355 @@
       <w:bCs/>
     </w:rPr>
   </w:style>
+  <w:style w:type="character" w:customStyle="1" w:styleId="mi">
+    <w:name w:val="mi"/>
+    <w:basedOn w:val="a5"/>
+    <w:rsid w:val="00C97AD6"/>
+  </w:style>
 </w:styles>
+</file>
+
+<file path=word/glossary/document.xml><?xml version="1.0" encoding="utf-8"?>
+<w:glossaryDocument xmlns:ve="http://schemas.openxmlformats.org/markup-compatibility/2006" xmlns:o="urn:schemas-microsoft-com:office:office" xmlns:r="http://schemas.openxmlformats.org/officeDocument/2006/relationships" xmlns:m="http://schemas.openxmlformats.org/officeDocument/2006/math" xmlns:v="urn:schemas-microsoft-com:vml" xmlns:wp="http://schemas.openxmlformats.org/drawingml/2006/wordprocessingDrawing" xmlns:w10="urn:schemas-microsoft-com:office:word" xmlns:w="http://schemas.openxmlformats.org/wordprocessingml/2006/main" xmlns:wne="http://schemas.microsoft.com/office/word/2006/wordml">
+  <w:docParts/>
+</w:glossaryDocument>
+</file>
+
+<file path=word/glossary/fontTable.xml><?xml version="1.0" encoding="utf-8"?>
+<w:fonts xmlns:r="http://schemas.openxmlformats.org/officeDocument/2006/relationships" xmlns:w="http://schemas.openxmlformats.org/wordprocessingml/2006/main">
+  <w:font w:name="Times New Roman">
+    <w:panose1 w:val="02020603050405020304"/>
+    <w:charset w:val="CC"/>
+    <w:family w:val="roman"/>
+    <w:pitch w:val="variable"/>
+    <w:sig w:usb0="E0002EFF" w:usb1="C000785B" w:usb2="00000009" w:usb3="00000000" w:csb0="000001FF" w:csb1="00000000"/>
+  </w:font>
+  <w:font w:name="Symbol">
+    <w:panose1 w:val="05050102010706020507"/>
+    <w:charset w:val="02"/>
+    <w:family w:val="roman"/>
+    <w:pitch w:val="variable"/>
+    <w:sig w:usb0="00000000" w:usb1="10000000" w:usb2="00000000" w:usb3="00000000" w:csb0="80000000" w:csb1="00000000"/>
+  </w:font>
+  <w:font w:name="Courier New">
+    <w:panose1 w:val="02070309020205020404"/>
+    <w:charset w:val="CC"/>
+    <w:family w:val="modern"/>
+    <w:pitch w:val="fixed"/>
+    <w:sig w:usb0="E0002EFF" w:usb1="C0007843" w:usb2="00000009" w:usb3="00000000" w:csb0="000001FF" w:csb1="00000000"/>
+  </w:font>
+  <w:font w:name="Wingdings">
+    <w:panose1 w:val="05000000000000000000"/>
+    <w:charset w:val="02"/>
+    <w:family w:val="auto"/>
+    <w:pitch w:val="variable"/>
+    <w:sig w:usb0="00000000" w:usb1="10000000" w:usb2="00000000" w:usb3="00000000" w:csb0="80000000" w:csb1="00000000"/>
+  </w:font>
+  <w:font w:name="Calibri">
+    <w:panose1 w:val="020F0502020204030204"/>
+    <w:charset w:val="CC"/>
+    <w:family w:val="swiss"/>
+    <w:pitch w:val="variable"/>
+    <w:sig w:usb0="E4002EFF" w:usb1="C000247B" w:usb2="00000009" w:usb3="00000000" w:csb0="000001FF" w:csb1="00000000"/>
+  </w:font>
+  <w:font w:name="SimSun">
+    <w:altName w:val="宋体"/>
+    <w:panose1 w:val="02010600030101010101"/>
+    <w:charset w:val="86"/>
+    <w:family w:val="auto"/>
+    <w:pitch w:val="variable"/>
+    <w:sig w:usb0="00000203" w:usb1="288F0000" w:usb2="00000016" w:usb3="00000000" w:csb0="00040001" w:csb1="00000000"/>
+  </w:font>
+  <w:font w:name="等线 Light">
+    <w:altName w:val="SimSun"/>
+    <w:panose1 w:val="00000000000000000000"/>
+    <w:charset w:val="86"/>
+    <w:family w:val="roman"/>
+    <w:notTrueType/>
+    <w:pitch w:val="default"/>
+    <w:sig w:usb0="00000000" w:usb1="00000000" w:usb2="00000000" w:usb3="00000000" w:csb0="00000000" w:csb1="00000000"/>
+  </w:font>
+  <w:font w:name="Calibri Light">
+    <w:panose1 w:val="020F0302020204030204"/>
+    <w:charset w:val="CC"/>
+    <w:family w:val="swiss"/>
+    <w:pitch w:val="variable"/>
+    <w:sig w:usb0="E4002EFF" w:usb1="C000247B" w:usb2="00000009" w:usb3="00000000" w:csb0="000001FF" w:csb1="00000000"/>
+  </w:font>
+  <w:font w:name="Tahoma">
+    <w:panose1 w:val="020B0604030504040204"/>
+    <w:charset w:val="CC"/>
+    <w:family w:val="swiss"/>
+    <w:pitch w:val="variable"/>
+    <w:sig w:usb0="E1002EFF" w:usb1="C000605B" w:usb2="00000029" w:usb3="00000000" w:csb0="000101FF" w:csb1="00000000"/>
+  </w:font>
+  <w:font w:name="等线">
+    <w:altName w:val="SimSun"/>
+    <w:panose1 w:val="00000000000000000000"/>
+    <w:charset w:val="86"/>
+    <w:family w:val="roman"/>
+    <w:notTrueType/>
+    <w:pitch w:val="default"/>
+    <w:sig w:usb0="00000000" w:usb1="00000000" w:usb2="00000000" w:usb3="00000000" w:csb0="00000000" w:csb1="00000000"/>
+  </w:font>
+  <w:font w:name="Cambria Math">
+    <w:panose1 w:val="02040503050406030204"/>
+    <w:charset w:val="CC"/>
+    <w:family w:val="roman"/>
+    <w:pitch w:val="variable"/>
+    <w:sig w:usb0="E00006FF" w:usb1="420024FF" w:usb2="02000000" w:usb3="00000000" w:csb0="0000019F" w:csb1="00000000"/>
+  </w:font>
+  <w:font w:name="Cambria">
+    <w:panose1 w:val="02040503050406030204"/>
+    <w:charset w:val="CC"/>
+    <w:family w:val="roman"/>
+    <w:pitch w:val="variable"/>
+    <w:sig w:usb0="E00006FF" w:usb1="420024FF" w:usb2="02000000" w:usb3="00000000" w:csb0="0000019F" w:csb1="00000000"/>
+  </w:font>
+</w:fonts>
+</file>
+
+<file path=word/glossary/settings.xml><?xml version="1.0" encoding="utf-8"?>
+<w:settings xmlns:o="urn:schemas-microsoft-com:office:office" xmlns:r="http://schemas.openxmlformats.org/officeDocument/2006/relationships" xmlns:m="http://schemas.openxmlformats.org/officeDocument/2006/math" xmlns:v="urn:schemas-microsoft-com:vml" xmlns:w10="urn:schemas-microsoft-com:office:word" xmlns:w="http://schemas.openxmlformats.org/wordprocessingml/2006/main" xmlns:sl="http://schemas.openxmlformats.org/schemaLibrary/2006/main">
+  <w:view w:val="normal"/>
+  <w:defaultTabStop w:val="708"/>
+  <w:characterSpacingControl w:val="doNotCompress"/>
+  <w:compat>
+    <w:useFELayout/>
+  </w:compat>
+  <w:rsids>
+    <w:rsidRoot w:val="00414CA1"/>
+    <w:rsid w:val="00414CA1"/>
+  </w:rsids>
+  <m:mathPr>
+    <m:mathFont m:val="Cambria Math"/>
+    <m:brkBin m:val="before"/>
+    <m:brkBinSub m:val="--"/>
+    <m:smallFrac m:val="off"/>
+    <m:dispDef/>
+    <m:lMargin m:val="0"/>
+    <m:rMargin m:val="0"/>
+    <m:defJc m:val="centerGroup"/>
+    <m:wrapIndent m:val="1440"/>
+    <m:intLim m:val="subSup"/>
+    <m:naryLim m:val="undOvr"/>
+  </m:mathPr>
+  <w:themeFontLang w:val="ru-RU" w:eastAsia="zh-CN"/>
+  <w:clrSchemeMapping w:bg1="light1" w:t1="dark1" w:bg2="light2" w:t2="dark2" w:accent1="accent1" w:accent2="accent2" w:accent3="accent3" w:accent4="accent4" w:accent5="accent5" w:accent6="accent6" w:hyperlink="hyperlink" w:followedHyperlink="followedHyperlink"/>
+  <w:decimalSymbol w:val=","/>
+  <w:listSeparator w:val=";"/>
+</w:settings>
+</file>
+
+<file path=word/glossary/styles.xml><?xml version="1.0" encoding="utf-8"?>
+<w:styles xmlns:r="http://schemas.openxmlformats.org/officeDocument/2006/relationships" xmlns:w="http://schemas.openxmlformats.org/wordprocessingml/2006/main">
+  <w:docDefaults>
+    <w:rPrDefault>
+      <w:rPr>
+        <w:rFonts w:asciiTheme="minorHAnsi" w:eastAsiaTheme="minorEastAsia" w:hAnsiTheme="minorHAnsi" w:cstheme="minorBidi"/>
+        <w:sz w:val="22"/>
+        <w:szCs w:val="22"/>
+        <w:lang w:val="ru-RU" w:eastAsia="zh-CN" w:bidi="ar-SA"/>
+      </w:rPr>
+    </w:rPrDefault>
+    <w:pPrDefault>
+      <w:pPr>
+        <w:spacing w:after="200" w:line="276" w:lineRule="auto"/>
+      </w:pPr>
+    </w:pPrDefault>
+  </w:docDefaults>
+  <w:latentStyles w:defLockedState="0" w:defUIPriority="99" w:defSemiHidden="1" w:defUnhideWhenUsed="1" w:defQFormat="0" w:count="267">
+    <w:lsdException w:name="Normal" w:semiHidden="0" w:uiPriority="0" w:unhideWhenUsed="0" w:qFormat="1"/>
+    <w:lsdException w:name="heading 1" w:semiHidden="0" w:uiPriority="9" w:unhideWhenUsed="0" w:qFormat="1"/>
+    <w:lsdException w:name="heading 2" w:uiPriority="9" w:qFormat="1"/>
+    <w:lsdException w:name="heading 3" w:uiPriority="9" w:qFormat="1"/>
+    <w:lsdException w:name="heading 4" w:uiPriority="9" w:qFormat="1"/>
+    <w:lsdException w:name="heading 5" w:uiPriority="9" w:qFormat="1"/>
+    <w:lsdException w:name="heading 6" w:uiPriority="9" w:qFormat="1"/>
+    <w:lsdException w:name="heading 7" w:uiPriority="9" w:qFormat="1"/>
+    <w:lsdException w:name="heading 8" w:uiPriority="9" w:qFormat="1"/>
+    <w:lsdException w:name="heading 9" w:uiPriority="9" w:qFormat="1"/>
+    <w:lsdException w:name="toc 1" w:uiPriority="39"/>
+    <w:lsdException w:name="toc 2" w:uiPriority="39"/>
+    <w:lsdException w:name="toc 3" w:uiPriority="39"/>
+    <w:lsdException w:name="toc 4" w:uiPriority="39"/>
+    <w:lsdException w:name="toc 5" w:uiPriority="39"/>
+    <w:lsdException w:name="toc 6" w:uiPriority="39"/>
+    <w:lsdException w:name="toc 7" w:uiPriority="39"/>
+    <w:lsdException w:name="toc 8" w:uiPriority="39"/>
+    <w:lsdException w:name="toc 9" w:uiPriority="39"/>
+    <w:lsdException w:name="caption" w:uiPriority="35" w:qFormat="1"/>
+    <w:lsdException w:name="Title" w:semiHidden="0" w:uiPriority="10" w:unhideWhenUsed="0" w:qFormat="1"/>
+    <w:lsdException w:name="Default Paragraph Font" w:uiPriority="1"/>
+    <w:lsdException w:name="Subtitle" w:semiHidden="0" w:uiPriority="11" w:unhideWhenUsed="0" w:qFormat="1"/>
+    <w:lsdException w:name="Strong" w:semiHidden="0" w:uiPriority="22" w:unhideWhenUsed="0" w:qFormat="1"/>
+    <w:lsdException w:name="Emphasis" w:semiHidden="0" w:uiPriority="20" w:unhideWhenUsed="0" w:qFormat="1"/>
+    <w:lsdException w:name="Table Grid" w:semiHidden="0" w:uiPriority="59" w:unhideWhenUsed="0"/>
+    <w:lsdException w:name="Placeholder Text" w:unhideWhenUsed="0"/>
+    <w:lsdException w:name="No Spacing" w:semiHidden="0" w:uiPriority="1" w:unhideWhenUsed="0" w:qFormat="1"/>
+    <w:lsdException w:name="Light Shading" w:semiHidden="0" w:uiPriority="60" w:unhideWhenUsed="0"/>
+    <w:lsdException w:name="Light List" w:semiHidden="0" w:uiPriority="61" w:unhideWhenUsed="0"/>
+    <w:lsdException w:name="Light Grid" w:semiHidden="0" w:uiPriority="62" w:unhideWhenUsed="0"/>
+    <w:lsdException w:name="Medium Shading 1" w:semiHidden="0" w:uiPriority="63" w:unhideWhenUsed="0"/>
+    <w:lsdException w:name="Medium Shading 2" w:semiHidden="0" w:uiPriority="64" w:unhideWhenUsed="0"/>
+    <w:lsdException w:name="Medium List 1" w:semiHidden="0" w:uiPriority="65" w:unhideWhenUsed="0"/>
+    <w:lsdException w:name="Medium List 2" w:semiHidden="0" w:uiPriority="66" w:unhideWhenUsed="0"/>
+    <w:lsdException w:name="Medium Grid 1" w:semiHidden="0" w:uiPriority="67" w:unhideWhenUsed="0"/>
+    <w:lsdException w:name="Medium Grid 2" w:semiHidden="0" w:uiPriority="68" w:unhideWhenUsed="0"/>
+    <w:lsdException w:name="Medium Grid 3" w:semiHidden="0" w:uiPriority="69" w:unhideWhenUsed="0"/>
+    <w:lsdException w:name="Dark List" w:semiHidden="0" w:uiPriority="70" w:unhideWhenUsed="0"/>
+    <w:lsdException w:name="Colorful Shading" w:semiHidden="0" w:uiPriority="71" w:unhideWhenUsed="0"/>
+    <w:lsdException w:name="Colorful List" w:semiHidden="0" w:uiPriority="72" w:unhideWhenUsed="0"/>
+    <w:lsdException w:name="Colorful Grid" w:semiHidden="0" w:uiPriority="73" w:unhideWhenUsed="0"/>
+    <w:lsdException w:name="Light Shading Accent 1" w:semiHidden="0" w:uiPriority="60" w:unhideWhenUsed="0"/>
+    <w:lsdException w:name="Light List Accent 1" w:semiHidden="0" w:uiPriority="61" w:unhideWhenUsed="0"/>
+    <w:lsdException w:name="Light Grid Accent 1" w:semiHidden="0" w:uiPriority="62" w:unhideWhenUsed="0"/>
+    <w:lsdException w:name="Medium Shading 1 Accent 1" w:semiHidden="0" w:uiPriority="63" w:unhideWhenUsed="0"/>
+    <w:lsdException w:name="Medium Shading 2 Accent 1" w:semiHidden="0" w:uiPriority="64" w:unhideWhenUsed="0"/>
+    <w:lsdException w:name="Medium List 1 Accent 1" w:semiHidden="0" w:uiPriority="65" w:unhideWhenUsed="0"/>
+    <w:lsdException w:name="Revision" w:unhideWhenUsed="0"/>
+    <w:lsdException w:name="List Paragraph" w:semiHidden="0" w:uiPriority="34" w:unhideWhenUsed="0" w:qFormat="1"/>
+    <w:lsdException w:name="Quote" w:semiHidden="0" w:uiPriority="29" w:unhideWhenUsed="0" w:qFormat="1"/>
+    <w:lsdException w:name="Intense Quote" w:semiHidden="0" w:uiPriority="30" w:unhideWhenUsed="0" w:qFormat="1"/>
+    <w:lsdException w:name="Medium List 2 Accent 1" w:semiHidden="0" w:uiPriority="66" w:unhideWhenUsed="0"/>
+    <w:lsdException w:name="Medium Grid 1 Accent 1" w:semiHidden="0" w:uiPriority="67" w:unhideWhenUsed="0"/>
+    <w:lsdException w:name="Medium Grid 2 Accent 1" w:semiHidden="0" w:uiPriority="68" w:unhideWhenUsed="0"/>
+    <w:lsdException w:name="Medium Grid 3 Accent 1" w:semiHidden="0" w:uiPriority="69" w:unhideWhenUsed="0"/>
+    <w:lsdException w:name="Dark List Accent 1" w:semiHidden="0" w:uiPriority="70" w:unhideWhenUsed="0"/>
+    <w:lsdException w:name="Colorful Shading Accent 1" w:semiHidden="0" w:uiPriority="71" w:unhideWhenUsed="0"/>
+    <w:lsdException w:name="Colorful List Accent 1" w:semiHidden="0" w:uiPriority="72" w:unhideWhenUsed="0"/>
+    <w:lsdException w:name="Colorful Grid Accent 1" w:semiHidden="0" w:uiPriority="73" w:unhideWhenUsed="0"/>
+    <w:lsdException w:name="Light Shading Accent 2" w:semiHidden="0" w:uiPriority="60" w:unhideWhenUsed="0"/>
+    <w:lsdException w:name="Light List Accent 2" w:semiHidden="0" w:uiPriority="61" w:unhideWhenUsed="0"/>
+    <w:lsdException w:name="Light Grid Accent 2" w:semiHidden="0" w:uiPriority="62" w:unhideWhenUsed="0"/>
+    <w:lsdException w:name="Medium Shading 1 Accent 2" w:semiHidden="0" w:uiPriority="63" w:unhideWhenUsed="0"/>
+    <w:lsdException w:name="Medium Shading 2 Accent 2" w:semiHidden="0" w:uiPriority="64" w:unhideWhenUsed="0"/>
+    <w:lsdException w:name="Medium List 1 Accent 2" w:semiHidden="0" w:uiPriority="65" w:unhideWhenUsed="0"/>
+    <w:lsdException w:name="Medium List 2 Accent 2" w:semiHidden="0" w:uiPriority="66" w:unhideWhenUsed="0"/>
+    <w:lsdException w:name="Medium Grid 1 Accent 2" w:semiHidden="0" w:uiPriority="67" w:unhideWhenUsed="0"/>
+    <w:lsdException w:name="Medium Grid 2 Accent 2" w:semiHidden="0" w:uiPriority="68" w:unhideWhenUsed="0"/>
+    <w:lsdException w:name="Medium Grid 3 Accent 2" w:semiHidden="0" w:uiPriority="69" w:unhideWhenUsed="0"/>
+    <w:lsdException w:name="Dark List Accent 2" w:semiHidden="0" w:uiPriority="70" w:unhideWhenUsed="0"/>
+    <w:lsdException w:name="Colorful Shading Accent 2" w:semiHidden="0" w:uiPriority="71" w:unhideWhenUsed="0"/>
+    <w:lsdException w:name="Colorful List Accent 2" w:semiHidden="0" w:uiPriority="72" w:unhideWhenUsed="0"/>
+    <w:lsdException w:name="Colorful Grid Accent 2" w:semiHidden="0" w:uiPriority="73" w:unhideWhenUsed="0"/>
+    <w:lsdException w:name="Light Shading Accent 3" w:semiHidden="0" w:uiPriority="60" w:unhideWhenUsed="0"/>
+    <w:lsdException w:name="Light List Accent 3" w:semiHidden="0" w:uiPriority="61" w:unhideWhenUsed="0"/>
+    <w:lsdException w:name="Light Grid Accent 3" w:semiHidden="0" w:uiPriority="62" w:unhideWhenUsed="0"/>
+    <w:lsdException w:name="Medium Shading 1 Accent 3" w:semiHidden="0" w:uiPriority="63" w:unhideWhenUsed="0"/>
+    <w:lsdException w:name="Medium Shading 2 Accent 3" w:semiHidden="0" w:uiPriority="64" w:unhideWhenUsed="0"/>
+    <w:lsdException w:name="Medium List 1 Accent 3" w:semiHidden="0" w:uiPriority="65" w:unhideWhenUsed="0"/>
+    <w:lsdException w:name="Medium List 2 Accent 3" w:semiHidden="0" w:uiPriority="66" w:unhideWhenUsed="0"/>
+    <w:lsdException w:name="Medium Grid 1 Accent 3" w:semiHidden="0" w:uiPriority="67" w:unhideWhenUsed="0"/>
+    <w:lsdException w:name="Medium Grid 2 Accent 3" w:semiHidden="0" w:uiPriority="68" w:unhideWhenUsed="0"/>
+    <w:lsdException w:name="Medium Grid 3 Accent 3" w:semiHidden="0" w:uiPriority="69" w:unhideWhenUsed="0"/>
+    <w:lsdException w:name="Dark List Accent 3" w:semiHidden="0" w:uiPriority="70" w:unhideWhenUsed="0"/>
+    <w:lsdException w:name="Colorful Shading Accent 3" w:semiHidden="0" w:uiPriority="71" w:unhideWhenUsed="0"/>
+    <w:lsdException w:name="Colorful List Accent 3" w:semiHidden="0" w:uiPriority="72" w:unhideWhenUsed="0"/>
+    <w:lsdException w:name="Colorful Grid Accent 3" w:semiHidden="0" w:uiPriority="73" w:unhideWhenUsed="0"/>
+    <w:lsdException w:name="Light Shading Accent 4" w:semiHidden="0" w:uiPriority="60" w:unhideWhenUsed="0"/>
+    <w:lsdException w:name="Light List Accent 4" w:semiHidden="0" w:uiPriority="61" w:unhideWhenUsed="0"/>
+    <w:lsdException w:name="Light Grid Accent 4" w:semiHidden="0" w:uiPriority="62" w:unhideWhenUsed="0"/>
+    <w:lsdException w:name="Medium Shading 1 Accent 4" w:semiHidden="0" w:uiPriority="63" w:unhideWhenUsed="0"/>
+    <w:lsdException w:name="Medium Shading 2 Accent 4" w:semiHidden="0" w:uiPriority="64" w:unhideWhenUsed="0"/>
+    <w:lsdException w:name="Medium List 1 Accent 4" w:semiHidden="0" w:uiPriority="65" w:unhideWhenUsed="0"/>
+    <w:lsdException w:name="Medium List 2 Accent 4" w:semiHidden="0" w:uiPriority="66" w:unhideWhenUsed="0"/>
+    <w:lsdException w:name="Medium Grid 1 Accent 4" w:semiHidden="0" w:uiPriority="67" w:unhideWhenUsed="0"/>
+    <w:lsdException w:name="Medium Grid 2 Accent 4" w:semiHidden="0" w:uiPriority="68" w:unhideWhenUsed="0"/>
+    <w:lsdException w:name="Medium Grid 3 Accent 4" w:semiHidden="0" w:uiPriority="69" w:unhideWhenUsed="0"/>
+    <w:lsdException w:name="Dark List Accent 4" w:semiHidden="0" w:uiPriority="70" w:unhideWhenUsed="0"/>
+    <w:lsdException w:name="Colorful Shading Accent 4" w:semiHidden="0" w:uiPriority="71" w:unhideWhenUsed="0"/>
+    <w:lsdException w:name="Colorful List Accent 4" w:semiHidden="0" w:uiPriority="72" w:unhideWhenUsed="0"/>
+    <w:lsdException w:name="Colorful Grid Accent 4" w:semiHidden="0" w:uiPriority="73" w:unhideWhenUsed="0"/>
+    <w:lsdException w:name="Light Shading Accent 5" w:semiHidden="0" w:uiPriority="60" w:unhideWhenUsed="0"/>
+    <w:lsdException w:name="Light List Accent 5" w:semiHidden="0" w:uiPriority="61" w:unhideWhenUsed="0"/>
+    <w:lsdException w:name="Light Grid Accent 5" w:semiHidden="0" w:uiPriority="62" w:unhideWhenUsed="0"/>
+    <w:lsdException w:name="Medium Shading 1 Accent 5" w:semiHidden="0" w:uiPriority="63" w:unhideWhenUsed="0"/>
+    <w:lsdException w:name="Medium Shading 2 Accent 5" w:semiHidden="0" w:uiPriority="64" w:unhideWhenUsed="0"/>
+    <w:lsdException w:name="Medium List 1 Accent 5" w:semiHidden="0" w:uiPriority="65" w:unhideWhenUsed="0"/>
+    <w:lsdException w:name="Medium List 2 Accent 5" w:semiHidden="0" w:uiPriority="66" w:unhideWhenUsed="0"/>
+    <w:lsdException w:name="Medium Grid 1 Accent 5" w:semiHidden="0" w:uiPriority="67" w:unhideWhenUsed="0"/>
+    <w:lsdException w:name="Medium Grid 2 Accent 5" w:semiHidden="0" w:uiPriority="68" w:unhideWhenUsed="0"/>
+    <w:lsdException w:name="Medium Grid 3 Accent 5" w:semiHidden="0" w:uiPriority="69" w:unhideWhenUsed="0"/>
+    <w:lsdException w:name="Dark List Accent 5" w:semiHidden="0" w:uiPriority="70" w:unhideWhenUsed="0"/>
+    <w:lsdException w:name="Colorful Shading Accent 5" w:semiHidden="0" w:uiPriority="71" w:unhideWhenUsed="0"/>
+    <w:lsdException w:name="Colorful List Accent 5" w:semiHidden="0" w:uiPriority="72" w:unhideWhenUsed="0"/>
+    <w:lsdException w:name="Colorful Grid Accent 5" w:semiHidden="0" w:uiPriority="73" w:unhideWhenUsed="0"/>
+    <w:lsdException w:name="Light Shading Accent 6" w:semiHidden="0" w:uiPriority="60" w:unhideWhenUsed="0"/>
+    <w:lsdException w:name="Light List Accent 6" w:semiHidden="0" w:uiPriority="61" w:unhideWhenUsed="0"/>
+    <w:lsdException w:name="Light Grid Accent 6" w:semiHidden="0" w:uiPriority="62" w:unhideWhenUsed="0"/>
+    <w:lsdException w:name="Medium Shading 1 Accent 6" w:semiHidden="0" w:uiPriority="63" w:unhideWhenUsed="0"/>
+    <w:lsdException w:name="Medium Shading 2 Accent 6" w:semiHidden="0" w:uiPriority="64" w:unhideWhenUsed="0"/>
+    <w:lsdException w:name="Medium List 1 Accent 6" w:semiHidden="0" w:uiPriority="65" w:unhideWhenUsed="0"/>
+    <w:lsdException w:name="Medium List 2 Accent 6" w:semiHidden="0" w:uiPriority="66" w:unhideWhenUsed="0"/>
+    <w:lsdException w:name="Medium Grid 1 Accent 6" w:semiHidden="0" w:uiPriority="67" w:unhideWhenUsed="0"/>
+    <w:lsdException w:name="Medium Grid 2 Accent 6" w:semiHidden="0" w:uiPriority="68" w:unhideWhenUsed="0"/>
+    <w:lsdException w:name="Medium Grid 3 Accent 6" w:semiHidden="0" w:uiPriority="69" w:unhideWhenUsed="0"/>
+    <w:lsdException w:name="Dark List Accent 6" w:semiHidden="0" w:uiPriority="70" w:unhideWhenUsed="0"/>
+    <w:lsdException w:name="Colorful Shading Accent 6" w:semiHidden="0" w:uiPriority="71" w:unhideWhenUsed="0"/>
+    <w:lsdException w:name="Colorful List Accent 6" w:semiHidden="0" w:uiPriority="72" w:unhideWhenUsed="0"/>
+    <w:lsdException w:name="Colorful Grid Accent 6" w:semiHidden="0" w:uiPriority="73" w:unhideWhenUsed="0"/>
+    <w:lsdException w:name="Subtle Emphasis" w:semiHidden="0" w:uiPriority="19" w:unhideWhenUsed="0" w:qFormat="1"/>
+    <w:lsdException w:name="Intense Emphasis" w:semiHidden="0" w:uiPriority="21" w:unhideWhenUsed="0" w:qFormat="1"/>
+    <w:lsdException w:name="Subtle Reference" w:semiHidden="0" w:uiPriority="31" w:unhideWhenUsed="0" w:qFormat="1"/>
+    <w:lsdException w:name="Intense Reference" w:semiHidden="0" w:uiPriority="32" w:unhideWhenUsed="0" w:qFormat="1"/>
+    <w:lsdException w:name="Book Title" w:semiHidden="0" w:uiPriority="33" w:unhideWhenUsed="0" w:qFormat="1"/>
+    <w:lsdException w:name="Bibliography" w:uiPriority="37"/>
+    <w:lsdException w:name="TOC Heading" w:uiPriority="39" w:qFormat="1"/>
+  </w:latentStyles>
+  <w:style w:type="paragraph" w:default="1" w:styleId="a">
+    <w:name w:val="Normal"/>
+    <w:qFormat/>
+  </w:style>
+  <w:style w:type="character" w:default="1" w:styleId="a0">
+    <w:name w:val="Default Paragraph Font"/>
+    <w:uiPriority w:val="1"/>
+    <w:semiHidden/>
+    <w:unhideWhenUsed/>
+  </w:style>
+  <w:style w:type="table" w:default="1" w:styleId="a1">
+    <w:name w:val="Normal Table"/>
+    <w:uiPriority w:val="99"/>
+    <w:semiHidden/>
+    <w:unhideWhenUsed/>
+    <w:qFormat/>
+    <w:tblPr>
+      <w:tblInd w:w="0" w:type="dxa"/>
+      <w:tblCellMar>
+        <w:top w:w="0" w:type="dxa"/>
+        <w:left w:w="108" w:type="dxa"/>
+        <w:bottom w:w="0" w:type="dxa"/>
+        <w:right w:w="108" w:type="dxa"/>
+      </w:tblCellMar>
+    </w:tblPr>
+  </w:style>
+  <w:style w:type="numbering" w:default="1" w:styleId="a2">
+    <w:name w:val="No List"/>
+    <w:uiPriority w:val="99"/>
+    <w:semiHidden/>
+    <w:unhideWhenUsed/>
+  </w:style>
+  <w:style w:type="character" w:styleId="a3">
+    <w:name w:val="Placeholder Text"/>
+    <w:basedOn w:val="a0"/>
+    <w:uiPriority w:val="99"/>
+    <w:semiHidden/>
+    <w:rsid w:val="00414CA1"/>
+    <w:rPr>
+      <w:color w:val="808080"/>
+    </w:rPr>
+  </w:style>
+  <w:style w:type="paragraph" w:customStyle="1" w:styleId="5986173B18514FA596F3B6BBF032115D">
+    <w:name w:val="5986173B18514FA596F3B6BBF032115D"/>
+    <w:rsid w:val="00414CA1"/>
+  </w:style>
+</w:styles>
+</file>
+
+<file path=word/glossary/webSettings.xml><?xml version="1.0" encoding="utf-8"?>
+<w:webSettings xmlns:r="http://schemas.openxmlformats.org/officeDocument/2006/relationships" xmlns:w="http://schemas.openxmlformats.org/wordprocessingml/2006/main">
+  <w:optimizeForBrowser/>
+</w:webSettings>
 </file>
 
 <file path=word/theme/theme1.xml><?xml version="1.0" encoding="utf-8"?>
@@ -7605,7 +11218,7 @@
   <a:extraClrSchemeLst/>
   <a:extLst>
     <a:ext uri="{05A4C25C-085E-4340-85A3-A5531E510DB2}">
-      <thm15:themeFamily xmlns:thm15="http://schemas.microsoft.com/office/thememl/2012/main" xmlns="" name="Office Theme" id="{62F939B6-93AF-4DB8-9C6B-D6C7DFDC589F}" vid="{4A3C46E8-61CC-4603-A589-7422A47A8E4A}"/>
+      <thm15:themeFamily xmlns="" xmlns:thm15="http://schemas.microsoft.com/office/thememl/2012/main" name="Office Theme" id="{62F939B6-93AF-4DB8-9C6B-D6C7DFDC589F}" vid="{4A3C46E8-61CC-4603-A589-7422A47A8E4A}"/>
     </a:ext>
   </a:extLst>
 </a:theme>
@@ -7616,7 +11229,7 @@
 </file>
 
 <file path=customXml/itemProps1.xml><?xml version="1.0" encoding="utf-8"?>
-<ds:datastoreItem xmlns:ds="http://schemas.openxmlformats.org/officeDocument/2006/customXml" ds:itemID="{1BF2F0FC-C6C0-490D-8E9E-03D57A1C2681}">
+<ds:datastoreItem xmlns:ds="http://schemas.openxmlformats.org/officeDocument/2006/customXml" ds:itemID="{8B477B02-B4B3-44D5-B3F0-AC69E483C3C2}">
   <ds:schemaRefs>
     <ds:schemaRef ds:uri="http://schemas.openxmlformats.org/officeDocument/2006/bibliography"/>
   </ds:schemaRefs>

</xml_diff>